<commit_message>
Changed Task 2's implementation method and updated report.
</commit_message>
<xml_diff>
--- a/Assignment 2/Report.docx
+++ b/Assignment 2/Report.docx
@@ -237,7 +237,81 @@
         <w:rPr>
           <w:sz w:val="24"/>
         </w:rPr>
-        <w:t>” and size equal to 7. A for-loop is used to create 7 threads and the function passed to the thread, to be executed, prints “process id” and “thread id” using “</w:t>
+        <w:t>” and size equal to 7. A for-loop is used to create 7 threads and the function passed to the thread, to be executed,</w:t>
+      </w:r>
+      <w:r>
+        <w:rPr>
+          <w:sz w:val="24"/>
+        </w:rPr>
+        <w:t xml:space="preserve"> creates a </w:t>
+      </w:r>
+      <w:proofErr w:type="spellStart"/>
+      <w:r>
+        <w:rPr>
+          <w:sz w:val="24"/>
+        </w:rPr>
+        <w:t>struct</w:t>
+      </w:r>
+      <w:proofErr w:type="spellEnd"/>
+      <w:r>
+        <w:rPr>
+          <w:sz w:val="24"/>
+        </w:rPr>
+        <w:t xml:space="preserve"> of type INFORMATION</w:t>
+      </w:r>
+      <w:r>
+        <w:rPr>
+          <w:sz w:val="24"/>
+        </w:rPr>
+        <w:t>.</w:t>
+      </w:r>
+      <w:r>
+        <w:rPr>
+          <w:sz w:val="24"/>
+        </w:rPr>
+        <w:t xml:space="preserve"> This </w:t>
+      </w:r>
+      <w:proofErr w:type="spellStart"/>
+      <w:r>
+        <w:rPr>
+          <w:sz w:val="24"/>
+        </w:rPr>
+        <w:t>struct</w:t>
+      </w:r>
+      <w:proofErr w:type="spellEnd"/>
+      <w:r>
+        <w:rPr>
+          <w:sz w:val="24"/>
+        </w:rPr>
+        <w:t xml:space="preserve"> holds </w:t>
+      </w:r>
+      <w:proofErr w:type="spellStart"/>
+      <w:r>
+        <w:rPr>
+          <w:sz w:val="24"/>
+        </w:rPr>
+        <w:t>pid</w:t>
+      </w:r>
+      <w:proofErr w:type="spellEnd"/>
+      <w:r>
+        <w:rPr>
+          <w:sz w:val="24"/>
+        </w:rPr>
+        <w:t xml:space="preserve"> and </w:t>
+      </w:r>
+      <w:proofErr w:type="spellStart"/>
+      <w:r>
+        <w:rPr>
+          <w:sz w:val="24"/>
+        </w:rPr>
+        <w:t>tid</w:t>
+      </w:r>
+      <w:proofErr w:type="spellEnd"/>
+      <w:r>
+        <w:rPr>
+          <w:sz w:val="24"/>
+        </w:rPr>
+        <w:t xml:space="preserve"> which are initialized from </w:t>
       </w:r>
       <w:proofErr w:type="spellStart"/>
       <w:proofErr w:type="gramStart"/>
@@ -259,7 +333,7 @@
         <w:rPr>
           <w:sz w:val="24"/>
         </w:rPr>
-        <w:t>)” and “</w:t>
+        <w:t xml:space="preserve">) and </w:t>
       </w:r>
       <w:proofErr w:type="spellStart"/>
       <w:r>
@@ -273,8 +347,234 @@
         <w:rPr>
           <w:sz w:val="24"/>
         </w:rPr>
-        <w:t xml:space="preserve">()” functions respectively. </w:t>
-      </w:r>
+        <w:t xml:space="preserve">(). This </w:t>
+      </w:r>
+      <w:proofErr w:type="spellStart"/>
+      <w:r>
+        <w:rPr>
+          <w:sz w:val="24"/>
+        </w:rPr>
+        <w:t>struct</w:t>
+      </w:r>
+      <w:proofErr w:type="spellEnd"/>
+      <w:r>
+        <w:rPr>
+          <w:sz w:val="24"/>
+        </w:rPr>
+        <w:t xml:space="preserve"> is returned back to main thread an</w:t>
+      </w:r>
+      <w:r>
+        <w:rPr>
+          <w:sz w:val="24"/>
+        </w:rPr>
+        <w:t xml:space="preserve">d is received by </w:t>
+      </w:r>
+      <w:proofErr w:type="spellStart"/>
+      <w:r>
+        <w:rPr>
+          <w:sz w:val="24"/>
+        </w:rPr>
+        <w:t>pthread_</w:t>
+      </w:r>
+      <w:proofErr w:type="gramStart"/>
+      <w:r>
+        <w:rPr>
+          <w:sz w:val="24"/>
+        </w:rPr>
+        <w:t>join</w:t>
+      </w:r>
+      <w:proofErr w:type="spellEnd"/>
+      <w:r>
+        <w:rPr>
+          <w:sz w:val="24"/>
+        </w:rPr>
+        <w:t>(</w:t>
+      </w:r>
+      <w:proofErr w:type="gramEnd"/>
+      <w:r>
+        <w:rPr>
+          <w:sz w:val="24"/>
+        </w:rPr>
+        <w:t>).</w:t>
+      </w:r>
+    </w:p>
+    <w:tbl>
+      <w:tblPr>
+        <w:tblStyle w:val="TableGrid"/>
+        <w:tblW w:w="0" w:type="auto"/>
+        <w:tblLook w:val="04A0" w:firstRow="1" w:lastRow="0" w:firstColumn="1" w:lastColumn="0" w:noHBand="0" w:noVBand="1"/>
+      </w:tblPr>
+      <w:tblGrid>
+        <w:gridCol w:w="5395"/>
+        <w:gridCol w:w="5395"/>
+      </w:tblGrid>
+      <w:tr>
+        <w:trPr>
+          <w:trHeight w:val="344"/>
+        </w:trPr>
+        <w:tc>
+          <w:tcPr>
+            <w:tcW w:w="5395" w:type="dxa"/>
+          </w:tcPr>
+          <w:p>
+            <w:pPr>
+              <w:jc w:val="center"/>
+              <w:rPr>
+                <w:b/>
+                <w:sz w:val="24"/>
+              </w:rPr>
+            </w:pPr>
+            <w:proofErr w:type="spellStart"/>
+            <w:r>
+              <w:rPr>
+                <w:b/>
+                <w:sz w:val="24"/>
+              </w:rPr>
+              <w:t>Struct</w:t>
+            </w:r>
+            <w:proofErr w:type="spellEnd"/>
+          </w:p>
+        </w:tc>
+        <w:tc>
+          <w:tcPr>
+            <w:tcW w:w="5395" w:type="dxa"/>
+          </w:tcPr>
+          <w:p>
+            <w:pPr>
+              <w:jc w:val="center"/>
+              <w:rPr>
+                <w:b/>
+                <w:sz w:val="24"/>
+              </w:rPr>
+            </w:pPr>
+            <w:r>
+              <w:rPr>
+                <w:b/>
+                <w:sz w:val="24"/>
+              </w:rPr>
+              <w:t>Thread Handler Function</w:t>
+            </w:r>
+          </w:p>
+        </w:tc>
+      </w:tr>
+      <w:tr>
+        <w:tc>
+          <w:tcPr>
+            <w:tcW w:w="5395" w:type="dxa"/>
+          </w:tcPr>
+          <w:p>
+            <w:pPr>
+              <w:jc w:val="center"/>
+              <w:rPr>
+                <w:sz w:val="24"/>
+              </w:rPr>
+            </w:pPr>
+            <w:r>
+              <w:rPr>
+                <w:sz w:val="24"/>
+              </w:rPr>
+              <w:drawing>
+                <wp:inline distT="0" distB="0" distL="0" distR="0" wp14:anchorId="325F889A" wp14:editId="5715259B">
+                  <wp:extent cx="1659922" cy="792480"/>
+                  <wp:effectExtent l="0" t="0" r="0" b="7620"/>
+                  <wp:docPr id="16" name="Picture 16"/>
+                  <wp:cNvGraphicFramePr>
+                    <a:graphicFrameLocks xmlns:a="http://schemas.openxmlformats.org/drawingml/2006/main" noChangeAspect="1"/>
+                  </wp:cNvGraphicFramePr>
+                  <a:graphic xmlns:a="http://schemas.openxmlformats.org/drawingml/2006/main">
+                    <a:graphicData uri="http://schemas.openxmlformats.org/drawingml/2006/picture">
+                      <pic:pic xmlns:pic="http://schemas.openxmlformats.org/drawingml/2006/picture">
+                        <pic:nvPicPr>
+                          <pic:cNvPr id="1" name=""/>
+                          <pic:cNvPicPr/>
+                        </pic:nvPicPr>
+                        <pic:blipFill>
+                          <a:blip r:embed="rId6"/>
+                          <a:stretch>
+                            <a:fillRect/>
+                          </a:stretch>
+                        </pic:blipFill>
+                        <pic:spPr>
+                          <a:xfrm>
+                            <a:off x="0" y="0"/>
+                            <a:ext cx="1707897" cy="815384"/>
+                          </a:xfrm>
+                          <a:prstGeom prst="rect">
+                            <a:avLst/>
+                          </a:prstGeom>
+                        </pic:spPr>
+                      </pic:pic>
+                    </a:graphicData>
+                  </a:graphic>
+                </wp:inline>
+              </w:drawing>
+            </w:r>
+          </w:p>
+        </w:tc>
+        <w:tc>
+          <w:tcPr>
+            <w:tcW w:w="5395" w:type="dxa"/>
+          </w:tcPr>
+          <w:p>
+            <w:pPr>
+              <w:jc w:val="center"/>
+              <w:rPr>
+                <w:sz w:val="24"/>
+              </w:rPr>
+            </w:pPr>
+            <w:r>
+              <w:rPr>
+                <w:sz w:val="24"/>
+              </w:rPr>
+              <w:drawing>
+                <wp:inline distT="0" distB="0" distL="0" distR="0" wp14:anchorId="17738180" wp14:editId="2236B62E">
+                  <wp:extent cx="2642310" cy="876300"/>
+                  <wp:effectExtent l="0" t="0" r="5715" b="0"/>
+                  <wp:docPr id="17" name="Picture 17"/>
+                  <wp:cNvGraphicFramePr>
+                    <a:graphicFrameLocks xmlns:a="http://schemas.openxmlformats.org/drawingml/2006/main" noChangeAspect="1"/>
+                  </wp:cNvGraphicFramePr>
+                  <a:graphic xmlns:a="http://schemas.openxmlformats.org/drawingml/2006/main">
+                    <a:graphicData uri="http://schemas.openxmlformats.org/drawingml/2006/picture">
+                      <pic:pic xmlns:pic="http://schemas.openxmlformats.org/drawingml/2006/picture">
+                        <pic:nvPicPr>
+                          <pic:cNvPr id="1" name=""/>
+                          <pic:cNvPicPr/>
+                        </pic:nvPicPr>
+                        <pic:blipFill>
+                          <a:blip r:embed="rId7"/>
+                          <a:stretch>
+                            <a:fillRect/>
+                          </a:stretch>
+                        </pic:blipFill>
+                        <pic:spPr>
+                          <a:xfrm>
+                            <a:off x="0" y="0"/>
+                            <a:ext cx="2753061" cy="913030"/>
+                          </a:xfrm>
+                          <a:prstGeom prst="rect">
+                            <a:avLst/>
+                          </a:prstGeom>
+                        </pic:spPr>
+                      </pic:pic>
+                    </a:graphicData>
+                  </a:graphic>
+                </wp:inline>
+              </w:drawing>
+            </w:r>
+          </w:p>
+        </w:tc>
+      </w:tr>
+    </w:tbl>
+    <w:p>
+      <w:pPr>
+        <w:rPr>
+          <w:b/>
+          <w:sz w:val="24"/>
+        </w:rPr>
+      </w:pPr>
+      <w:bookmarkStart w:id="0" w:name="_GoBack"/>
+      <w:bookmarkEnd w:id="0"/>
     </w:p>
     <w:p>
       <w:pPr>
@@ -310,141 +610,6 @@
             <wp:extent cx="7101840" cy="1144185"/>
             <wp:effectExtent l="0" t="0" r="3810" b="0"/>
             <wp:docPr id="5" name="Picture 5"/>
-            <wp:cNvGraphicFramePr>
-              <a:graphicFrameLocks xmlns:a="http://schemas.openxmlformats.org/drawingml/2006/main" noChangeAspect="1"/>
-            </wp:cNvGraphicFramePr>
-            <a:graphic xmlns:a="http://schemas.openxmlformats.org/drawingml/2006/main">
-              <a:graphicData uri="http://schemas.openxmlformats.org/drawingml/2006/picture">
-                <pic:pic xmlns:pic="http://schemas.openxmlformats.org/drawingml/2006/picture">
-                  <pic:nvPicPr>
-                    <pic:cNvPr id="1" name=""/>
-                    <pic:cNvPicPr/>
-                  </pic:nvPicPr>
-                  <pic:blipFill>
-                    <a:blip r:embed="rId6"/>
-                    <a:stretch>
-                      <a:fillRect/>
-                    </a:stretch>
-                  </pic:blipFill>
-                  <pic:spPr>
-                    <a:xfrm>
-                      <a:off x="0" y="0"/>
-                      <a:ext cx="7114241" cy="1146183"/>
-                    </a:xfrm>
-                    <a:prstGeom prst="rect">
-                      <a:avLst/>
-                    </a:prstGeom>
-                  </pic:spPr>
-                </pic:pic>
-              </a:graphicData>
-            </a:graphic>
-          </wp:inline>
-        </w:drawing>
-      </w:r>
-      <w:r>
-        <w:rPr>
-          <w:b/>
-          <w:sz w:val="28"/>
-          <w:highlight w:val="yellow"/>
-        </w:rPr>
-        <w:br w:type="page"/>
-      </w:r>
-    </w:p>
-    <w:p>
-      <w:pPr>
-        <w:jc w:val="center"/>
-        <w:rPr>
-          <w:b/>
-          <w:sz w:val="28"/>
-        </w:rPr>
-      </w:pPr>
-      <w:r>
-        <w:rPr>
-          <w:b/>
-          <w:sz w:val="28"/>
-        </w:rPr>
-        <w:lastRenderedPageBreak/>
-        <w:t>Question # 3:</w:t>
-      </w:r>
-    </w:p>
-    <w:p>
-      <w:pPr>
-        <w:rPr>
-          <w:b/>
-          <w:sz w:val="24"/>
-        </w:rPr>
-      </w:pPr>
-      <w:r>
-        <w:rPr>
-          <w:b/>
-          <w:sz w:val="24"/>
-        </w:rPr>
-        <w:t>Part A</w:t>
-      </w:r>
-    </w:p>
-    <w:p>
-      <w:pPr>
-        <w:rPr>
-          <w:sz w:val="24"/>
-        </w:rPr>
-      </w:pPr>
-      <w:r>
-        <w:rPr>
-          <w:noProof/>
-          <w:sz w:val="24"/>
-        </w:rPr>
-        <w:drawing>
-          <wp:inline distT="0" distB="0" distL="0" distR="0" wp14:anchorId="711FF506" wp14:editId="7207CB0E">
-            <wp:extent cx="3829529" cy="7063524"/>
-            <wp:effectExtent l="0" t="0" r="0" b="4445"/>
-            <wp:docPr id="1" name="Picture 1"/>
-            <wp:cNvGraphicFramePr>
-              <a:graphicFrameLocks xmlns:a="http://schemas.openxmlformats.org/drawingml/2006/main" noChangeAspect="1"/>
-            </wp:cNvGraphicFramePr>
-            <a:graphic xmlns:a="http://schemas.openxmlformats.org/drawingml/2006/main">
-              <a:graphicData uri="http://schemas.openxmlformats.org/drawingml/2006/picture">
-                <pic:pic xmlns:pic="http://schemas.openxmlformats.org/drawingml/2006/picture">
-                  <pic:nvPicPr>
-                    <pic:cNvPr id="1" name=""/>
-                    <pic:cNvPicPr/>
-                  </pic:nvPicPr>
-                  <pic:blipFill>
-                    <a:blip r:embed="rId7"/>
-                    <a:stretch>
-                      <a:fillRect/>
-                    </a:stretch>
-                  </pic:blipFill>
-                  <pic:spPr>
-                    <a:xfrm>
-                      <a:off x="0" y="0"/>
-                      <a:ext cx="3856851" cy="7113920"/>
-                    </a:xfrm>
-                    <a:prstGeom prst="rect">
-                      <a:avLst/>
-                    </a:prstGeom>
-                  </pic:spPr>
-                </pic:pic>
-              </a:graphicData>
-            </a:graphic>
-          </wp:inline>
-        </w:drawing>
-      </w:r>
-      <w:r>
-        <w:rPr>
-          <w:sz w:val="24"/>
-        </w:rPr>
-        <w:t xml:space="preserve"> </w:t>
-      </w:r>
-      <w:r>
-        <w:rPr>
-          <w:noProof/>
-          <w:sz w:val="24"/>
-        </w:rPr>
-        <w:drawing>
-          <wp:inline distT="0" distB="0" distL="0" distR="0" wp14:anchorId="1AE5A0B6" wp14:editId="6C49168E">
-            <wp:extent cx="1458564" cy="5692140"/>
-            <wp:effectExtent l="0" t="0" r="8890" b="3810"/>
-            <wp:docPr id="2" name="Picture 2"/>
             <wp:cNvGraphicFramePr>
               <a:graphicFrameLocks xmlns:a="http://schemas.openxmlformats.org/drawingml/2006/main" noChangeAspect="1"/>
             </wp:cNvGraphicFramePr>
@@ -464,7 +629,7 @@
                   <pic:spPr>
                     <a:xfrm>
                       <a:off x="0" y="0"/>
-                      <a:ext cx="1464460" cy="5715151"/>
+                      <a:ext cx="7114241" cy="1146183"/>
                     </a:xfrm>
                     <a:prstGeom prst="rect">
                       <a:avLst/>
@@ -478,20 +643,61 @@
       </w:r>
       <w:r>
         <w:rPr>
-          <w:sz w:val="24"/>
-        </w:rPr>
-        <w:t xml:space="preserve"> </w:t>
-      </w:r>
+          <w:b/>
+          <w:sz w:val="28"/>
+          <w:highlight w:val="yellow"/>
+        </w:rPr>
+        <w:br w:type="page"/>
+      </w:r>
+    </w:p>
+    <w:p>
+      <w:pPr>
+        <w:jc w:val="center"/>
+        <w:rPr>
+          <w:b/>
+          <w:sz w:val="28"/>
+        </w:rPr>
+      </w:pPr>
+      <w:r>
+        <w:rPr>
+          <w:b/>
+          <w:sz w:val="28"/>
+        </w:rPr>
+        <w:lastRenderedPageBreak/>
+        <w:t>Question # 3:</w:t>
+      </w:r>
+    </w:p>
+    <w:p>
+      <w:pPr>
+        <w:rPr>
+          <w:b/>
+          <w:sz w:val="24"/>
+        </w:rPr>
+      </w:pPr>
+      <w:r>
+        <w:rPr>
+          <w:b/>
+          <w:sz w:val="24"/>
+        </w:rPr>
+        <w:t>Part A</w:t>
+      </w:r>
+    </w:p>
+    <w:p>
+      <w:pPr>
+        <w:rPr>
+          <w:sz w:val="24"/>
+        </w:rPr>
+      </w:pPr>
       <w:r>
         <w:rPr>
           <w:noProof/>
           <w:sz w:val="24"/>
         </w:rPr>
         <w:drawing>
-          <wp:inline distT="0" distB="0" distL="0" distR="0" wp14:anchorId="6B357E3C" wp14:editId="2D875BD9">
-            <wp:extent cx="1219096" cy="5714998"/>
-            <wp:effectExtent l="0" t="0" r="635" b="635"/>
-            <wp:docPr id="3" name="Picture 3"/>
+          <wp:inline distT="0" distB="0" distL="0" distR="0" wp14:anchorId="711FF506" wp14:editId="7207CB0E">
+            <wp:extent cx="3829529" cy="7063524"/>
+            <wp:effectExtent l="0" t="0" r="0" b="4445"/>
+            <wp:docPr id="1" name="Picture 1"/>
             <wp:cNvGraphicFramePr>
               <a:graphicFrameLocks xmlns:a="http://schemas.openxmlformats.org/drawingml/2006/main" noChangeAspect="1"/>
             </wp:cNvGraphicFramePr>
@@ -511,7 +717,7 @@
                   <pic:spPr>
                     <a:xfrm>
                       <a:off x="0" y="0"/>
-                      <a:ext cx="1230007" cy="5766146"/>
+                      <a:ext cx="3856851" cy="7113920"/>
                     </a:xfrm>
                     <a:prstGeom prst="rect">
                       <a:avLst/>
@@ -523,108 +729,22 @@
           </wp:inline>
         </w:drawing>
       </w:r>
-    </w:p>
-    <w:p>
-      <w:pPr>
-        <w:rPr>
-          <w:b/>
-          <w:sz w:val="24"/>
-        </w:rPr>
-      </w:pPr>
-      <w:r>
-        <w:rPr>
-          <w:b/>
-          <w:sz w:val="24"/>
-        </w:rPr>
-        <w:t>Explanation:</w:t>
-      </w:r>
-    </w:p>
-    <w:p>
-      <w:pPr>
-        <w:rPr>
-          <w:sz w:val="24"/>
-        </w:rPr>
-      </w:pPr>
-      <w:r>
-        <w:rPr>
-          <w:sz w:val="24"/>
-        </w:rPr>
-        <w:t xml:space="preserve">The output of the program is not synchronized. We can see that the </w:t>
-      </w:r>
-      <w:r>
-        <w:rPr>
-          <w:b/>
-          <w:sz w:val="24"/>
-        </w:rPr>
-        <w:t xml:space="preserve">thread1() </w:t>
-      </w:r>
-      <w:r>
-        <w:rPr>
-          <w:sz w:val="24"/>
-        </w:rPr>
-        <w:t xml:space="preserve">was executed for 7 times and printed “Hello!!” but the system then scheduled the </w:t>
-      </w:r>
-      <w:r>
-        <w:rPr>
-          <w:b/>
-          <w:sz w:val="24"/>
-        </w:rPr>
-        <w:t xml:space="preserve">thread2() </w:t>
-      </w:r>
-      <w:r>
-        <w:rPr>
-          <w:sz w:val="24"/>
-        </w:rPr>
-        <w:t xml:space="preserve">to run which printed “How are you?” for some number of times. Then again </w:t>
-      </w:r>
-      <w:r>
-        <w:rPr>
-          <w:b/>
-          <w:sz w:val="24"/>
-        </w:rPr>
-        <w:t xml:space="preserve">thread1() </w:t>
-      </w:r>
-      <w:r>
-        <w:rPr>
-          <w:sz w:val="24"/>
-        </w:rPr>
-        <w:t>was executed in the end.</w:t>
-      </w:r>
-    </w:p>
-    <w:p>
-      <w:pPr>
-        <w:rPr>
-          <w:b/>
-          <w:sz w:val="24"/>
-        </w:rPr>
-      </w:pPr>
-      <w:r>
-        <w:rPr>
-          <w:b/>
-          <w:sz w:val="24"/>
-        </w:rPr>
-        <w:t>Part B</w:t>
-      </w:r>
-    </w:p>
-    <w:p>
-      <w:pPr>
-        <w:rPr>
-          <w:b/>
-          <w:sz w:val="24"/>
-        </w:rPr>
-      </w:pPr>
-      <w:r>
-        <w:rPr>
-          <w:b/>
+      <w:r>
+        <w:rPr>
+          <w:sz w:val="24"/>
+        </w:rPr>
+        <w:t xml:space="preserve"> </w:t>
+      </w:r>
+      <w:r>
+        <w:rPr>
           <w:noProof/>
           <w:sz w:val="24"/>
         </w:rPr>
-        <w:lastRenderedPageBreak/>
         <w:drawing>
-          <wp:inline distT="0" distB="0" distL="0" distR="0" wp14:anchorId="6BCD3E66" wp14:editId="1E532761">
-            <wp:extent cx="1186233" cy="7132320"/>
-            <wp:effectExtent l="0" t="0" r="0" b="0"/>
-            <wp:docPr id="8" name="Picture 8"/>
+          <wp:inline distT="0" distB="0" distL="0" distR="0" wp14:anchorId="1AE5A0B6" wp14:editId="6C49168E">
+            <wp:extent cx="1458564" cy="5692140"/>
+            <wp:effectExtent l="0" t="0" r="8890" b="3810"/>
+            <wp:docPr id="2" name="Picture 2"/>
             <wp:cNvGraphicFramePr>
               <a:graphicFrameLocks xmlns:a="http://schemas.openxmlformats.org/drawingml/2006/main" noChangeAspect="1"/>
             </wp:cNvGraphicFramePr>
@@ -644,7 +764,7 @@
                   <pic:spPr>
                     <a:xfrm>
                       <a:off x="0" y="0"/>
-                      <a:ext cx="1186858" cy="7136078"/>
+                      <a:ext cx="1464460" cy="5715151"/>
                     </a:xfrm>
                     <a:prstGeom prst="rect">
                       <a:avLst/>
@@ -658,22 +778,20 @@
       </w:r>
       <w:r>
         <w:rPr>
-          <w:b/>
           <w:sz w:val="24"/>
         </w:rPr>
         <w:t xml:space="preserve"> </w:t>
       </w:r>
       <w:r>
         <w:rPr>
-          <w:b/>
           <w:noProof/>
           <w:sz w:val="24"/>
         </w:rPr>
         <w:drawing>
-          <wp:inline distT="0" distB="0" distL="0" distR="0" wp14:anchorId="08632BB1" wp14:editId="2AF52D8E">
-            <wp:extent cx="1252236" cy="7139940"/>
-            <wp:effectExtent l="0" t="0" r="5080" b="3810"/>
-            <wp:docPr id="9" name="Picture 9"/>
+          <wp:inline distT="0" distB="0" distL="0" distR="0" wp14:anchorId="6B357E3C" wp14:editId="2D875BD9">
+            <wp:extent cx="1219096" cy="5714998"/>
+            <wp:effectExtent l="0" t="0" r="635" b="635"/>
+            <wp:docPr id="3" name="Picture 3"/>
             <wp:cNvGraphicFramePr>
               <a:graphicFrameLocks xmlns:a="http://schemas.openxmlformats.org/drawingml/2006/main" noChangeAspect="1"/>
             </wp:cNvGraphicFramePr>
@@ -693,7 +811,7 @@
                   <pic:spPr>
                     <a:xfrm>
                       <a:off x="0" y="0"/>
-                      <a:ext cx="1259616" cy="7182019"/>
+                      <a:ext cx="1230007" cy="5766146"/>
                     </a:xfrm>
                     <a:prstGeom prst="rect">
                       <a:avLst/>
@@ -705,24 +823,108 @@
           </wp:inline>
         </w:drawing>
       </w:r>
-      <w:r>
-        <w:rPr>
-          <w:b/>
-          <w:sz w:val="24"/>
-        </w:rPr>
-        <w:t xml:space="preserve"> </w:t>
-      </w:r>
+    </w:p>
+    <w:p>
+      <w:pPr>
+        <w:rPr>
+          <w:b/>
+          <w:sz w:val="24"/>
+        </w:rPr>
+      </w:pPr>
+      <w:r>
+        <w:rPr>
+          <w:b/>
+          <w:sz w:val="24"/>
+        </w:rPr>
+        <w:t>Explanation:</w:t>
+      </w:r>
+    </w:p>
+    <w:p>
+      <w:pPr>
+        <w:rPr>
+          <w:sz w:val="24"/>
+        </w:rPr>
+      </w:pPr>
+      <w:r>
+        <w:rPr>
+          <w:sz w:val="24"/>
+        </w:rPr>
+        <w:t xml:space="preserve">The output of the program is not synchronized. We can see that the </w:t>
+      </w:r>
+      <w:r>
+        <w:rPr>
+          <w:b/>
+          <w:sz w:val="24"/>
+        </w:rPr>
+        <w:t xml:space="preserve">thread1() </w:t>
+      </w:r>
+      <w:r>
+        <w:rPr>
+          <w:sz w:val="24"/>
+        </w:rPr>
+        <w:t xml:space="preserve">was executed for 7 times and printed “Hello!!” but the system then scheduled the </w:t>
+      </w:r>
+      <w:r>
+        <w:rPr>
+          <w:b/>
+          <w:sz w:val="24"/>
+        </w:rPr>
+        <w:t xml:space="preserve">thread2() </w:t>
+      </w:r>
+      <w:r>
+        <w:rPr>
+          <w:sz w:val="24"/>
+        </w:rPr>
+        <w:t xml:space="preserve">to run which printed “How are you?” for some number of times. Then again </w:t>
+      </w:r>
+      <w:r>
+        <w:rPr>
+          <w:b/>
+          <w:sz w:val="24"/>
+        </w:rPr>
+        <w:t xml:space="preserve">thread1() </w:t>
+      </w:r>
+      <w:r>
+        <w:rPr>
+          <w:sz w:val="24"/>
+        </w:rPr>
+        <w:t>was executed in the end.</w:t>
+      </w:r>
+    </w:p>
+    <w:p>
+      <w:pPr>
+        <w:rPr>
+          <w:b/>
+          <w:sz w:val="24"/>
+        </w:rPr>
+      </w:pPr>
+      <w:r>
+        <w:rPr>
+          <w:b/>
+          <w:sz w:val="24"/>
+        </w:rPr>
+        <w:t>Part B</w:t>
+      </w:r>
+    </w:p>
+    <w:p>
+      <w:pPr>
+        <w:rPr>
+          <w:b/>
+          <w:sz w:val="24"/>
+        </w:rPr>
+      </w:pPr>
       <w:r>
         <w:rPr>
           <w:b/>
           <w:noProof/>
           <w:sz w:val="24"/>
         </w:rPr>
+        <w:lastRenderedPageBreak/>
         <w:drawing>
-          <wp:inline distT="0" distB="0" distL="0" distR="0" wp14:anchorId="60A83DF5" wp14:editId="6B3EED12">
-            <wp:extent cx="1028479" cy="7147559"/>
-            <wp:effectExtent l="0" t="0" r="635" b="0"/>
-            <wp:docPr id="10" name="Picture 10"/>
+          <wp:inline distT="0" distB="0" distL="0" distR="0" wp14:anchorId="6BCD3E66" wp14:editId="1E532761">
+            <wp:extent cx="1186233" cy="7132320"/>
+            <wp:effectExtent l="0" t="0" r="0" b="0"/>
+            <wp:docPr id="8" name="Picture 8"/>
             <wp:cNvGraphicFramePr>
               <a:graphicFrameLocks xmlns:a="http://schemas.openxmlformats.org/drawingml/2006/main" noChangeAspect="1"/>
             </wp:cNvGraphicFramePr>
@@ -742,7 +944,7 @@
                   <pic:spPr>
                     <a:xfrm>
                       <a:off x="0" y="0"/>
-                      <a:ext cx="1033977" cy="7185770"/>
+                      <a:ext cx="1186858" cy="7136078"/>
                     </a:xfrm>
                     <a:prstGeom prst="rect">
                       <a:avLst/>
@@ -768,10 +970,10 @@
           <w:sz w:val="24"/>
         </w:rPr>
         <w:drawing>
-          <wp:inline distT="0" distB="0" distL="0" distR="0" wp14:anchorId="6C4D135F" wp14:editId="19AD625F">
-            <wp:extent cx="1432505" cy="7155179"/>
-            <wp:effectExtent l="0" t="0" r="0" b="0"/>
-            <wp:docPr id="11" name="Picture 11"/>
+          <wp:inline distT="0" distB="0" distL="0" distR="0" wp14:anchorId="08632BB1" wp14:editId="2AF52D8E">
+            <wp:extent cx="1252236" cy="7139940"/>
+            <wp:effectExtent l="0" t="0" r="5080" b="3810"/>
+            <wp:docPr id="9" name="Picture 9"/>
             <wp:cNvGraphicFramePr>
               <a:graphicFrameLocks xmlns:a="http://schemas.openxmlformats.org/drawingml/2006/main" noChangeAspect="1"/>
             </wp:cNvGraphicFramePr>
@@ -791,7 +993,7 @@
                   <pic:spPr>
                     <a:xfrm>
                       <a:off x="0" y="0"/>
-                      <a:ext cx="1440065" cy="7192941"/>
+                      <a:ext cx="1259616" cy="7182019"/>
                     </a:xfrm>
                     <a:prstGeom prst="rect">
                       <a:avLst/>
@@ -817,10 +1019,10 @@
           <w:sz w:val="24"/>
         </w:rPr>
         <w:drawing>
-          <wp:inline distT="0" distB="0" distL="0" distR="0" wp14:anchorId="0A1CB467" wp14:editId="0FE3853A">
-            <wp:extent cx="1476915" cy="7170420"/>
-            <wp:effectExtent l="0" t="0" r="9525" b="0"/>
-            <wp:docPr id="12" name="Picture 12"/>
+          <wp:inline distT="0" distB="0" distL="0" distR="0" wp14:anchorId="60A83DF5" wp14:editId="6B3EED12">
+            <wp:extent cx="1028479" cy="7147559"/>
+            <wp:effectExtent l="0" t="0" r="635" b="0"/>
+            <wp:docPr id="10" name="Picture 10"/>
             <wp:cNvGraphicFramePr>
               <a:graphicFrameLocks xmlns:a="http://schemas.openxmlformats.org/drawingml/2006/main" noChangeAspect="1"/>
             </wp:cNvGraphicFramePr>
@@ -840,7 +1042,7 @@
                   <pic:spPr>
                     <a:xfrm>
                       <a:off x="0" y="0"/>
-                      <a:ext cx="1484221" cy="7205889"/>
+                      <a:ext cx="1033977" cy="7185770"/>
                     </a:xfrm>
                     <a:prstGeom prst="rect">
                       <a:avLst/>
@@ -865,12 +1067,11 @@
           <w:noProof/>
           <w:sz w:val="24"/>
         </w:rPr>
-        <w:lastRenderedPageBreak/>
         <w:drawing>
-          <wp:inline distT="0" distB="0" distL="0" distR="0" wp14:anchorId="43AF8897" wp14:editId="5C579C3F">
-            <wp:extent cx="1210114" cy="7216138"/>
-            <wp:effectExtent l="0" t="0" r="9525" b="4445"/>
-            <wp:docPr id="13" name="Picture 13"/>
+          <wp:inline distT="0" distB="0" distL="0" distR="0" wp14:anchorId="6C4D135F" wp14:editId="19AD625F">
+            <wp:extent cx="1432505" cy="7155179"/>
+            <wp:effectExtent l="0" t="0" r="0" b="0"/>
+            <wp:docPr id="11" name="Picture 11"/>
             <wp:cNvGraphicFramePr>
               <a:graphicFrameLocks xmlns:a="http://schemas.openxmlformats.org/drawingml/2006/main" noChangeAspect="1"/>
             </wp:cNvGraphicFramePr>
@@ -890,7 +1091,7 @@
                   <pic:spPr>
                     <a:xfrm>
                       <a:off x="0" y="0"/>
-                      <a:ext cx="1222263" cy="7288587"/>
+                      <a:ext cx="1440065" cy="7192941"/>
                     </a:xfrm>
                     <a:prstGeom prst="rect">
                       <a:avLst/>
@@ -916,10 +1117,10 @@
           <w:sz w:val="24"/>
         </w:rPr>
         <w:drawing>
-          <wp:inline distT="0" distB="0" distL="0" distR="0" wp14:anchorId="1E9CFA79" wp14:editId="7C3CE4F1">
-            <wp:extent cx="1533053" cy="7239002"/>
-            <wp:effectExtent l="0" t="0" r="0" b="0"/>
-            <wp:docPr id="14" name="Picture 14"/>
+          <wp:inline distT="0" distB="0" distL="0" distR="0" wp14:anchorId="0A1CB467" wp14:editId="0FE3853A">
+            <wp:extent cx="1476915" cy="7170420"/>
+            <wp:effectExtent l="0" t="0" r="9525" b="0"/>
+            <wp:docPr id="12" name="Picture 12"/>
             <wp:cNvGraphicFramePr>
               <a:graphicFrameLocks xmlns:a="http://schemas.openxmlformats.org/drawingml/2006/main" noChangeAspect="1"/>
             </wp:cNvGraphicFramePr>
@@ -939,7 +1140,7 @@
                   <pic:spPr>
                     <a:xfrm>
                       <a:off x="0" y="0"/>
-                      <a:ext cx="1540314" cy="7273287"/>
+                      <a:ext cx="1484221" cy="7205889"/>
                     </a:xfrm>
                     <a:prstGeom prst="rect">
                       <a:avLst/>
@@ -951,282 +1152,25 @@
           </wp:inline>
         </w:drawing>
       </w:r>
-    </w:p>
-    <w:p>
-      <w:pPr>
-        <w:rPr>
-          <w:b/>
-          <w:sz w:val="24"/>
-        </w:rPr>
-      </w:pPr>
-      <w:r>
-        <w:rPr>
-          <w:b/>
-          <w:sz w:val="24"/>
-        </w:rPr>
-        <w:t>Explanation:</w:t>
-      </w:r>
-    </w:p>
-    <w:p>
-      <w:pPr>
-        <w:rPr>
-          <w:sz w:val="24"/>
-        </w:rPr>
-      </w:pPr>
-      <w:r>
-        <w:rPr>
-          <w:sz w:val="24"/>
-        </w:rPr>
-        <w:t xml:space="preserve">As the output shows the scheduling of 4 threads was not uniform. Some data from a thread was printed then it was context switched and the data from another thread was printed. </w:t>
-      </w:r>
-    </w:p>
-    <w:p>
-      <w:pPr>
-        <w:rPr>
-          <w:sz w:val="24"/>
-        </w:rPr>
-      </w:pPr>
-      <w:r>
-        <w:rPr>
-          <w:sz w:val="24"/>
-        </w:rPr>
-        <w:br w:type="page"/>
-      </w:r>
-    </w:p>
-    <w:p>
-      <w:pPr>
-        <w:jc w:val="center"/>
-        <w:rPr>
-          <w:b/>
-          <w:sz w:val="28"/>
-        </w:rPr>
-      </w:pPr>
-      <w:r>
-        <w:rPr>
-          <w:b/>
-          <w:sz w:val="28"/>
+      <w:r>
+        <w:rPr>
+          <w:b/>
+          <w:sz w:val="24"/>
+        </w:rPr>
+        <w:t xml:space="preserve"> </w:t>
+      </w:r>
+      <w:r>
+        <w:rPr>
+          <w:b/>
+          <w:noProof/>
+          <w:sz w:val="24"/>
         </w:rPr>
         <w:lastRenderedPageBreak/>
-        <w:t>Question # 4</w:t>
-      </w:r>
-      <w:r>
-        <w:rPr>
-          <w:b/>
-          <w:sz w:val="28"/>
-        </w:rPr>
-        <w:t>:</w:t>
-      </w:r>
-    </w:p>
-    <w:p>
-      <w:pPr>
-        <w:rPr>
-          <w:sz w:val="24"/>
-        </w:rPr>
-      </w:pPr>
-      <w:r>
-        <w:rPr>
-          <w:sz w:val="24"/>
-        </w:rPr>
-        <w:br w:type="page"/>
-      </w:r>
-    </w:p>
-    <w:p>
-      <w:pPr>
-        <w:jc w:val="center"/>
-        <w:rPr>
-          <w:b/>
-          <w:sz w:val="28"/>
-        </w:rPr>
-      </w:pPr>
-      <w:r>
-        <w:rPr>
-          <w:b/>
-          <w:sz w:val="28"/>
-        </w:rPr>
-        <w:lastRenderedPageBreak/>
-        <w:t>Question # 5</w:t>
-      </w:r>
-      <w:r>
-        <w:rPr>
-          <w:b/>
-          <w:sz w:val="28"/>
-        </w:rPr>
-        <w:t>:</w:t>
-      </w:r>
-    </w:p>
-    <w:p>
-      <w:pPr>
-        <w:rPr>
-          <w:b/>
-          <w:sz w:val="24"/>
-        </w:rPr>
-      </w:pPr>
-      <w:r>
-        <w:rPr>
-          <w:b/>
-          <w:sz w:val="24"/>
-        </w:rPr>
-        <w:t>Method</w:t>
-      </w:r>
-      <w:r>
-        <w:rPr>
-          <w:b/>
-          <w:sz w:val="24"/>
-        </w:rPr>
-        <w:t>:</w:t>
-      </w:r>
-    </w:p>
-    <w:p>
-      <w:pPr>
-        <w:rPr>
-          <w:sz w:val="24"/>
-        </w:rPr>
-      </w:pPr>
-      <w:r>
-        <w:rPr>
-          <w:sz w:val="24"/>
-        </w:rPr>
-        <w:t xml:space="preserve">The program takes size of the array and the values to be inserted in the array of numbers. Then the key, that is to be counted from the given array, is taken. The program uses following </w:t>
-      </w:r>
-      <w:proofErr w:type="spellStart"/>
-      <w:r>
-        <w:rPr>
-          <w:sz w:val="24"/>
-        </w:rPr>
-        <w:t>OpenMP</w:t>
-      </w:r>
-      <w:proofErr w:type="spellEnd"/>
-      <w:r>
-        <w:rPr>
-          <w:sz w:val="24"/>
-        </w:rPr>
-        <w:t xml:space="preserve"> </w:t>
-      </w:r>
-      <w:r>
-        <w:rPr>
-          <w:sz w:val="24"/>
-        </w:rPr>
-        <w:t>directive to apply linear search</w:t>
-      </w:r>
-      <w:r>
-        <w:rPr>
-          <w:sz w:val="24"/>
-        </w:rPr>
-        <w:t xml:space="preserve"> with multiple threads</w:t>
-      </w:r>
-      <w:bookmarkStart w:id="0" w:name="_GoBack"/>
-      <w:bookmarkEnd w:id="0"/>
-      <w:r>
-        <w:rPr>
-          <w:sz w:val="24"/>
-        </w:rPr>
-        <w:t>:</w:t>
-      </w:r>
-    </w:p>
-    <w:p>
-      <w:pPr>
-        <w:pStyle w:val="ListParagraph"/>
-        <w:numPr>
-          <w:ilvl w:val="0"/>
-          <w:numId w:val="1"/>
-        </w:numPr>
-        <w:rPr>
-          <w:sz w:val="24"/>
-        </w:rPr>
-      </w:pPr>
-      <w:r>
-        <w:rPr>
-          <w:sz w:val="24"/>
-        </w:rPr>
-        <w:t>parallel</w:t>
-      </w:r>
-    </w:p>
-    <w:p>
-      <w:pPr>
-        <w:pStyle w:val="ListParagraph"/>
-        <w:numPr>
-          <w:ilvl w:val="0"/>
-          <w:numId w:val="1"/>
-        </w:numPr>
-        <w:rPr>
-          <w:sz w:val="24"/>
-        </w:rPr>
-      </w:pPr>
-      <w:r>
-        <w:rPr>
-          <w:sz w:val="24"/>
-        </w:rPr>
-        <w:t>for</w:t>
-      </w:r>
-    </w:p>
-    <w:p>
-      <w:pPr>
-        <w:pStyle w:val="ListParagraph"/>
-        <w:numPr>
-          <w:ilvl w:val="0"/>
-          <w:numId w:val="1"/>
-        </w:numPr>
-        <w:rPr>
-          <w:sz w:val="24"/>
-        </w:rPr>
-      </w:pPr>
-      <w:r>
-        <w:rPr>
-          <w:sz w:val="24"/>
-        </w:rPr>
-        <w:t>schedule(static)</w:t>
-      </w:r>
-    </w:p>
-    <w:p>
-      <w:pPr>
-        <w:pStyle w:val="ListParagraph"/>
-        <w:numPr>
-          <w:ilvl w:val="0"/>
-          <w:numId w:val="1"/>
-        </w:numPr>
-        <w:rPr>
-          <w:sz w:val="24"/>
-        </w:rPr>
-      </w:pPr>
-      <w:r>
-        <w:rPr>
-          <w:sz w:val="24"/>
-        </w:rPr>
-        <w:t>reduction</w:t>
-      </w:r>
-    </w:p>
-    <w:p>
-      <w:pPr>
-        <w:rPr>
-          <w:b/>
-          <w:sz w:val="24"/>
-        </w:rPr>
-      </w:pPr>
-      <w:r>
-        <w:rPr>
-          <w:b/>
-          <w:sz w:val="24"/>
-        </w:rPr>
-        <w:t>Output:</w:t>
-      </w:r>
-    </w:p>
-    <w:p>
-      <w:pPr>
-        <w:rPr>
-          <w:b/>
-          <w:sz w:val="24"/>
-        </w:rPr>
-      </w:pPr>
-      <w:r>
-        <w:rPr>
-          <w:b/>
-          <w:sz w:val="24"/>
-        </w:rPr>
         <w:drawing>
-          <wp:inline distT="0" distB="0" distL="0" distR="0" wp14:anchorId="22F4BEF2" wp14:editId="759E077F">
-            <wp:extent cx="6989083" cy="2979420"/>
-            <wp:effectExtent l="0" t="0" r="2540" b="0"/>
-            <wp:docPr id="4" name="Picture 4"/>
+          <wp:inline distT="0" distB="0" distL="0" distR="0" wp14:anchorId="43AF8897" wp14:editId="5C579C3F">
+            <wp:extent cx="1210114" cy="7216138"/>
+            <wp:effectExtent l="0" t="0" r="9525" b="4445"/>
+            <wp:docPr id="13" name="Picture 13"/>
             <wp:cNvGraphicFramePr>
               <a:graphicFrameLocks xmlns:a="http://schemas.openxmlformats.org/drawingml/2006/main" noChangeAspect="1"/>
             </wp:cNvGraphicFramePr>
@@ -1246,6 +1190,354 @@
                   <pic:spPr>
                     <a:xfrm>
                       <a:off x="0" y="0"/>
+                      <a:ext cx="1222263" cy="7288587"/>
+                    </a:xfrm>
+                    <a:prstGeom prst="rect">
+                      <a:avLst/>
+                    </a:prstGeom>
+                  </pic:spPr>
+                </pic:pic>
+              </a:graphicData>
+            </a:graphic>
+          </wp:inline>
+        </w:drawing>
+      </w:r>
+      <w:r>
+        <w:rPr>
+          <w:b/>
+          <w:sz w:val="24"/>
+        </w:rPr>
+        <w:t xml:space="preserve"> </w:t>
+      </w:r>
+      <w:r>
+        <w:rPr>
+          <w:b/>
+          <w:noProof/>
+          <w:sz w:val="24"/>
+        </w:rPr>
+        <w:drawing>
+          <wp:inline distT="0" distB="0" distL="0" distR="0" wp14:anchorId="1E9CFA79" wp14:editId="7C3CE4F1">
+            <wp:extent cx="1533053" cy="7239002"/>
+            <wp:effectExtent l="0" t="0" r="0" b="0"/>
+            <wp:docPr id="14" name="Picture 14"/>
+            <wp:cNvGraphicFramePr>
+              <a:graphicFrameLocks xmlns:a="http://schemas.openxmlformats.org/drawingml/2006/main" noChangeAspect="1"/>
+            </wp:cNvGraphicFramePr>
+            <a:graphic xmlns:a="http://schemas.openxmlformats.org/drawingml/2006/main">
+              <a:graphicData uri="http://schemas.openxmlformats.org/drawingml/2006/picture">
+                <pic:pic xmlns:pic="http://schemas.openxmlformats.org/drawingml/2006/picture">
+                  <pic:nvPicPr>
+                    <pic:cNvPr id="1" name=""/>
+                    <pic:cNvPicPr/>
+                  </pic:nvPicPr>
+                  <pic:blipFill>
+                    <a:blip r:embed="rId18"/>
+                    <a:stretch>
+                      <a:fillRect/>
+                    </a:stretch>
+                  </pic:blipFill>
+                  <pic:spPr>
+                    <a:xfrm>
+                      <a:off x="0" y="0"/>
+                      <a:ext cx="1540314" cy="7273287"/>
+                    </a:xfrm>
+                    <a:prstGeom prst="rect">
+                      <a:avLst/>
+                    </a:prstGeom>
+                  </pic:spPr>
+                </pic:pic>
+              </a:graphicData>
+            </a:graphic>
+          </wp:inline>
+        </w:drawing>
+      </w:r>
+    </w:p>
+    <w:p>
+      <w:pPr>
+        <w:rPr>
+          <w:b/>
+          <w:sz w:val="24"/>
+        </w:rPr>
+      </w:pPr>
+      <w:r>
+        <w:rPr>
+          <w:b/>
+          <w:sz w:val="24"/>
+        </w:rPr>
+        <w:t>Explanation:</w:t>
+      </w:r>
+    </w:p>
+    <w:p>
+      <w:pPr>
+        <w:rPr>
+          <w:sz w:val="24"/>
+        </w:rPr>
+      </w:pPr>
+      <w:r>
+        <w:rPr>
+          <w:sz w:val="24"/>
+        </w:rPr>
+        <w:t xml:space="preserve">As the output shows the scheduling of 4 threads was not uniform. Some data from a thread was printed then it was context switched and the data from another thread was printed. </w:t>
+      </w:r>
+    </w:p>
+    <w:p>
+      <w:pPr>
+        <w:rPr>
+          <w:sz w:val="24"/>
+        </w:rPr>
+      </w:pPr>
+      <w:r>
+        <w:rPr>
+          <w:sz w:val="24"/>
+        </w:rPr>
+        <w:br w:type="page"/>
+      </w:r>
+    </w:p>
+    <w:p>
+      <w:pPr>
+        <w:jc w:val="center"/>
+        <w:rPr>
+          <w:b/>
+          <w:sz w:val="28"/>
+        </w:rPr>
+      </w:pPr>
+      <w:r>
+        <w:rPr>
+          <w:b/>
+          <w:sz w:val="28"/>
+        </w:rPr>
+        <w:lastRenderedPageBreak/>
+        <w:t>Question # 4</w:t>
+      </w:r>
+      <w:r>
+        <w:rPr>
+          <w:b/>
+          <w:sz w:val="28"/>
+        </w:rPr>
+        <w:t>:</w:t>
+      </w:r>
+    </w:p>
+    <w:p>
+      <w:pPr>
+        <w:rPr>
+          <w:sz w:val="24"/>
+        </w:rPr>
+      </w:pPr>
+      <w:r>
+        <w:rPr>
+          <w:sz w:val="24"/>
+        </w:rPr>
+        <w:br w:type="page"/>
+      </w:r>
+    </w:p>
+    <w:p>
+      <w:pPr>
+        <w:jc w:val="center"/>
+        <w:rPr>
+          <w:b/>
+          <w:sz w:val="28"/>
+        </w:rPr>
+      </w:pPr>
+      <w:r>
+        <w:rPr>
+          <w:b/>
+          <w:sz w:val="28"/>
+        </w:rPr>
+        <w:lastRenderedPageBreak/>
+        <w:t>Question # 5</w:t>
+      </w:r>
+      <w:r>
+        <w:rPr>
+          <w:b/>
+          <w:sz w:val="28"/>
+        </w:rPr>
+        <w:t>:</w:t>
+      </w:r>
+    </w:p>
+    <w:p>
+      <w:pPr>
+        <w:rPr>
+          <w:b/>
+          <w:sz w:val="24"/>
+        </w:rPr>
+      </w:pPr>
+      <w:r>
+        <w:rPr>
+          <w:b/>
+          <w:sz w:val="24"/>
+        </w:rPr>
+        <w:t>Method:</w:t>
+      </w:r>
+    </w:p>
+    <w:p>
+      <w:pPr>
+        <w:rPr>
+          <w:sz w:val="24"/>
+        </w:rPr>
+      </w:pPr>
+      <w:r>
+        <w:rPr>
+          <w:sz w:val="24"/>
+        </w:rPr>
+        <w:t xml:space="preserve">The program takes size of the array and the values to be inserted in the array of numbers. Then the key, that is to be counted from the given array, is taken. The program uses following </w:t>
+      </w:r>
+      <w:proofErr w:type="spellStart"/>
+      <w:r>
+        <w:rPr>
+          <w:sz w:val="24"/>
+        </w:rPr>
+        <w:t>OpenMP</w:t>
+      </w:r>
+      <w:proofErr w:type="spellEnd"/>
+      <w:r>
+        <w:rPr>
+          <w:sz w:val="24"/>
+        </w:rPr>
+        <w:t xml:space="preserve"> </w:t>
+      </w:r>
+      <w:r>
+        <w:rPr>
+          <w:sz w:val="24"/>
+        </w:rPr>
+        <w:t>directive to apply linear search</w:t>
+      </w:r>
+      <w:r>
+        <w:rPr>
+          <w:sz w:val="24"/>
+        </w:rPr>
+        <w:t xml:space="preserve"> with multiple threads</w:t>
+      </w:r>
+      <w:r>
+        <w:rPr>
+          <w:sz w:val="24"/>
+        </w:rPr>
+        <w:t>:</w:t>
+      </w:r>
+    </w:p>
+    <w:p>
+      <w:pPr>
+        <w:pStyle w:val="ListParagraph"/>
+        <w:numPr>
+          <w:ilvl w:val="0"/>
+          <w:numId w:val="1"/>
+        </w:numPr>
+        <w:rPr>
+          <w:sz w:val="24"/>
+        </w:rPr>
+      </w:pPr>
+      <w:r>
+        <w:rPr>
+          <w:sz w:val="24"/>
+        </w:rPr>
+        <w:t>parallel</w:t>
+      </w:r>
+    </w:p>
+    <w:p>
+      <w:pPr>
+        <w:pStyle w:val="ListParagraph"/>
+        <w:numPr>
+          <w:ilvl w:val="0"/>
+          <w:numId w:val="1"/>
+        </w:numPr>
+        <w:rPr>
+          <w:sz w:val="24"/>
+        </w:rPr>
+      </w:pPr>
+      <w:r>
+        <w:rPr>
+          <w:sz w:val="24"/>
+        </w:rPr>
+        <w:t>for</w:t>
+      </w:r>
+    </w:p>
+    <w:p>
+      <w:pPr>
+        <w:pStyle w:val="ListParagraph"/>
+        <w:numPr>
+          <w:ilvl w:val="0"/>
+          <w:numId w:val="1"/>
+        </w:numPr>
+        <w:rPr>
+          <w:sz w:val="24"/>
+        </w:rPr>
+      </w:pPr>
+      <w:r>
+        <w:rPr>
+          <w:sz w:val="24"/>
+        </w:rPr>
+        <w:t>schedule(static)</w:t>
+      </w:r>
+    </w:p>
+    <w:p>
+      <w:pPr>
+        <w:pStyle w:val="ListParagraph"/>
+        <w:numPr>
+          <w:ilvl w:val="0"/>
+          <w:numId w:val="1"/>
+        </w:numPr>
+        <w:rPr>
+          <w:sz w:val="24"/>
+        </w:rPr>
+      </w:pPr>
+      <w:r>
+        <w:rPr>
+          <w:sz w:val="24"/>
+        </w:rPr>
+        <w:t>reduction</w:t>
+      </w:r>
+    </w:p>
+    <w:p>
+      <w:pPr>
+        <w:rPr>
+          <w:b/>
+          <w:sz w:val="24"/>
+        </w:rPr>
+      </w:pPr>
+      <w:r>
+        <w:rPr>
+          <w:b/>
+          <w:sz w:val="24"/>
+        </w:rPr>
+        <w:t>Output:</w:t>
+      </w:r>
+    </w:p>
+    <w:p>
+      <w:pPr>
+        <w:rPr>
+          <w:b/>
+          <w:sz w:val="24"/>
+        </w:rPr>
+      </w:pPr>
+      <w:r>
+        <w:rPr>
+          <w:b/>
+          <w:noProof/>
+          <w:sz w:val="24"/>
+        </w:rPr>
+        <w:drawing>
+          <wp:inline distT="0" distB="0" distL="0" distR="0" wp14:anchorId="22F4BEF2" wp14:editId="759E077F">
+            <wp:extent cx="6989083" cy="2979420"/>
+            <wp:effectExtent l="0" t="0" r="2540" b="0"/>
+            <wp:docPr id="4" name="Picture 4"/>
+            <wp:cNvGraphicFramePr>
+              <a:graphicFrameLocks xmlns:a="http://schemas.openxmlformats.org/drawingml/2006/main" noChangeAspect="1"/>
+            </wp:cNvGraphicFramePr>
+            <a:graphic xmlns:a="http://schemas.openxmlformats.org/drawingml/2006/main">
+              <a:graphicData uri="http://schemas.openxmlformats.org/drawingml/2006/picture">
+                <pic:pic xmlns:pic="http://schemas.openxmlformats.org/drawingml/2006/picture">
+                  <pic:nvPicPr>
+                    <pic:cNvPr id="1" name=""/>
+                    <pic:cNvPicPr/>
+                  </pic:nvPicPr>
+                  <pic:blipFill>
+                    <a:blip r:embed="rId19"/>
+                    <a:stretch>
+                      <a:fillRect/>
+                    </a:stretch>
+                  </pic:blipFill>
+                  <pic:spPr>
+                    <a:xfrm>
+                      <a:off x="0" y="0"/>
                       <a:ext cx="6993375" cy="2981250"/>
                     </a:xfrm>
                     <a:prstGeom prst="rect">
@@ -1269,6 +1561,7 @@
       <w:r>
         <w:rPr>
           <w:b/>
+          <w:noProof/>
           <w:sz w:val="24"/>
         </w:rPr>
         <w:drawing>
@@ -1287,7 +1580,7 @@
                     <pic:cNvPicPr/>
                   </pic:nvPicPr>
                   <pic:blipFill>
-                    <a:blip r:embed="rId18"/>
+                    <a:blip r:embed="rId20"/>
                     <a:stretch>
                       <a:fillRect/>
                     </a:stretch>
@@ -1871,6 +2164,25 @@
       <w:contextualSpacing/>
     </w:pPr>
   </w:style>
+  <w:style w:type="table" w:styleId="TableGrid">
+    <w:name w:val="Table Grid"/>
+    <w:basedOn w:val="TableNormal"/>
+    <w:uiPriority w:val="39"/>
+    <w:rsid w:val="00CB77FF"/>
+    <w:pPr>
+      <w:spacing w:after="0" w:line="240" w:lineRule="auto"/>
+    </w:pPr>
+    <w:tblPr>
+      <w:tblBorders>
+        <w:top w:val="single" w:sz="4" w:space="0" w:color="auto"/>
+        <w:left w:val="single" w:sz="4" w:space="0" w:color="auto"/>
+        <w:bottom w:val="single" w:sz="4" w:space="0" w:color="auto"/>
+        <w:right w:val="single" w:sz="4" w:space="0" w:color="auto"/>
+        <w:insideH w:val="single" w:sz="4" w:space="0" w:color="auto"/>
+        <w:insideV w:val="single" w:sz="4" w:space="0" w:color="auto"/>
+      </w:tblBorders>
+    </w:tblPr>
+  </w:style>
 </w:styles>
 </file>
 

</xml_diff>

<commit_message>
Completed Task 4 and updated the report.
</commit_message>
<xml_diff>
--- a/Assignment 2/Report.docx
+++ b/Assignment 2/Report.docx
@@ -471,6 +471,7 @@
             </w:pPr>
             <w:r>
               <w:rPr>
+                <w:noProof/>
                 <w:sz w:val="24"/>
               </w:rPr>
               <w:drawing>
@@ -524,6 +525,7 @@
             </w:pPr>
             <w:r>
               <w:rPr>
+                <w:noProof/>
                 <w:sz w:val="24"/>
               </w:rPr>
               <w:drawing>
@@ -573,8 +575,6 @@
           <w:sz w:val="24"/>
         </w:rPr>
       </w:pPr>
-      <w:bookmarkStart w:id="0" w:name="_GoBack"/>
-      <w:bookmarkEnd w:id="0"/>
     </w:p>
     <w:p>
       <w:pPr>
@@ -1320,15 +1320,1472 @@
     <w:p>
       <w:pPr>
         <w:rPr>
-          <w:sz w:val="24"/>
-        </w:rPr>
-      </w:pPr>
-      <w:r>
-        <w:rPr>
-          <w:sz w:val="24"/>
-        </w:rPr>
-        <w:br w:type="page"/>
-      </w:r>
+          <w:b/>
+          <w:sz w:val="24"/>
+        </w:rPr>
+      </w:pPr>
+      <w:r>
+        <w:rPr>
+          <w:b/>
+          <w:sz w:val="24"/>
+        </w:rPr>
+        <w:t>Results</w:t>
+      </w:r>
+      <w:r>
+        <w:rPr>
+          <w:b/>
+          <w:sz w:val="24"/>
+        </w:rPr>
+        <w:t xml:space="preserve"> for Sequential Code</w:t>
+      </w:r>
+    </w:p>
+    <w:tbl>
+      <w:tblPr>
+        <w:tblStyle w:val="TableGrid"/>
+        <w:tblW w:w="10993" w:type="dxa"/>
+        <w:jc w:val="center"/>
+        <w:tblLook w:val="04A0" w:firstRow="1" w:lastRow="0" w:firstColumn="1" w:lastColumn="0" w:noHBand="0" w:noVBand="1"/>
+      </w:tblPr>
+      <w:tblGrid>
+        <w:gridCol w:w="3669"/>
+        <w:gridCol w:w="3669"/>
+        <w:gridCol w:w="3655"/>
+      </w:tblGrid>
+      <w:tr>
+        <w:trPr>
+          <w:trHeight w:val="322"/>
+          <w:jc w:val="center"/>
+        </w:trPr>
+        <w:tc>
+          <w:tcPr>
+            <w:tcW w:w="3669" w:type="dxa"/>
+            <w:vAlign w:val="center"/>
+          </w:tcPr>
+          <w:p>
+            <w:pPr>
+              <w:jc w:val="center"/>
+              <w:rPr>
+                <w:sz w:val="24"/>
+              </w:rPr>
+            </w:pPr>
+            <w:r>
+              <w:rPr>
+                <w:sz w:val="24"/>
+              </w:rPr>
+              <w:t>Run 1</w:t>
+            </w:r>
+          </w:p>
+        </w:tc>
+        <w:tc>
+          <w:tcPr>
+            <w:tcW w:w="3669" w:type="dxa"/>
+            <w:vAlign w:val="center"/>
+          </w:tcPr>
+          <w:p>
+            <w:pPr>
+              <w:jc w:val="center"/>
+              <w:rPr>
+                <w:sz w:val="24"/>
+              </w:rPr>
+            </w:pPr>
+            <w:r>
+              <w:rPr>
+                <w:sz w:val="24"/>
+              </w:rPr>
+              <w:t>8.1</w:t>
+            </w:r>
+            <w:r>
+              <w:rPr>
+                <w:sz w:val="24"/>
+              </w:rPr>
+              <w:t>03</w:t>
+            </w:r>
+            <w:r>
+              <w:rPr>
+                <w:sz w:val="24"/>
+              </w:rPr>
+              <w:t xml:space="preserve"> </w:t>
+            </w:r>
+          </w:p>
+        </w:tc>
+        <w:tc>
+          <w:tcPr>
+            <w:tcW w:w="3655" w:type="dxa"/>
+            <w:vMerge w:val="restart"/>
+          </w:tcPr>
+          <w:p>
+            <w:pPr>
+              <w:jc w:val="center"/>
+              <w:rPr>
+                <w:sz w:val="24"/>
+              </w:rPr>
+            </w:pPr>
+            <w:r>
+              <w:rPr>
+                <w:b/>
+                <w:noProof/>
+                <w:sz w:val="28"/>
+              </w:rPr>
+              <w:drawing>
+                <wp:inline distT="0" distB="0" distL="0" distR="0" wp14:anchorId="40DAFC8F" wp14:editId="2C17D30A">
+                  <wp:extent cx="1569720" cy="1446720"/>
+                  <wp:effectExtent l="0" t="0" r="0" b="1270"/>
+                  <wp:docPr id="15" name="Picture 15"/>
+                  <wp:cNvGraphicFramePr>
+                    <a:graphicFrameLocks xmlns:a="http://schemas.openxmlformats.org/drawingml/2006/main" noChangeAspect="1"/>
+                  </wp:cNvGraphicFramePr>
+                  <a:graphic xmlns:a="http://schemas.openxmlformats.org/drawingml/2006/main">
+                    <a:graphicData uri="http://schemas.openxmlformats.org/drawingml/2006/picture">
+                      <pic:pic xmlns:pic="http://schemas.openxmlformats.org/drawingml/2006/picture">
+                        <pic:nvPicPr>
+                          <pic:cNvPr id="15" name="Screenshot 2022-04-22 211036.jpg"/>
+                          <pic:cNvPicPr/>
+                        </pic:nvPicPr>
+                        <pic:blipFill>
+                          <a:blip r:embed="rId19">
+                            <a:extLst>
+                              <a:ext uri="{28A0092B-C50C-407E-A947-70E740481C1C}">
+                                <a14:useLocalDpi xmlns:a14="http://schemas.microsoft.com/office/drawing/2010/main" val="0"/>
+                              </a:ext>
+                            </a:extLst>
+                          </a:blip>
+                          <a:stretch>
+                            <a:fillRect/>
+                          </a:stretch>
+                        </pic:blipFill>
+                        <pic:spPr>
+                          <a:xfrm>
+                            <a:off x="0" y="0"/>
+                            <a:ext cx="1582172" cy="1458197"/>
+                          </a:xfrm>
+                          <a:prstGeom prst="rect">
+                            <a:avLst/>
+                          </a:prstGeom>
+                        </pic:spPr>
+                      </pic:pic>
+                    </a:graphicData>
+                  </a:graphic>
+                </wp:inline>
+              </w:drawing>
+            </w:r>
+          </w:p>
+        </w:tc>
+      </w:tr>
+      <w:tr>
+        <w:trPr>
+          <w:trHeight w:val="322"/>
+          <w:jc w:val="center"/>
+        </w:trPr>
+        <w:tc>
+          <w:tcPr>
+            <w:tcW w:w="3669" w:type="dxa"/>
+            <w:vAlign w:val="center"/>
+          </w:tcPr>
+          <w:p>
+            <w:pPr>
+              <w:jc w:val="center"/>
+              <w:rPr>
+                <w:sz w:val="24"/>
+              </w:rPr>
+            </w:pPr>
+            <w:r>
+              <w:rPr>
+                <w:sz w:val="24"/>
+              </w:rPr>
+              <w:t>Run 2</w:t>
+            </w:r>
+          </w:p>
+        </w:tc>
+        <w:tc>
+          <w:tcPr>
+            <w:tcW w:w="3669" w:type="dxa"/>
+            <w:vAlign w:val="center"/>
+          </w:tcPr>
+          <w:p>
+            <w:pPr>
+              <w:jc w:val="center"/>
+              <w:rPr>
+                <w:sz w:val="24"/>
+              </w:rPr>
+            </w:pPr>
+            <w:r>
+              <w:rPr>
+                <w:sz w:val="24"/>
+              </w:rPr>
+              <w:t xml:space="preserve">8.119 </w:t>
+            </w:r>
+          </w:p>
+        </w:tc>
+        <w:tc>
+          <w:tcPr>
+            <w:tcW w:w="3655" w:type="dxa"/>
+            <w:vMerge/>
+          </w:tcPr>
+          <w:p>
+            <w:pPr>
+              <w:jc w:val="center"/>
+              <w:rPr>
+                <w:sz w:val="24"/>
+              </w:rPr>
+            </w:pPr>
+          </w:p>
+        </w:tc>
+      </w:tr>
+      <w:tr>
+        <w:trPr>
+          <w:trHeight w:val="336"/>
+          <w:jc w:val="center"/>
+        </w:trPr>
+        <w:tc>
+          <w:tcPr>
+            <w:tcW w:w="3669" w:type="dxa"/>
+            <w:vAlign w:val="center"/>
+          </w:tcPr>
+          <w:p>
+            <w:pPr>
+              <w:jc w:val="center"/>
+              <w:rPr>
+                <w:sz w:val="24"/>
+              </w:rPr>
+            </w:pPr>
+            <w:r>
+              <w:rPr>
+                <w:sz w:val="24"/>
+              </w:rPr>
+              <w:t>Run 3</w:t>
+            </w:r>
+          </w:p>
+        </w:tc>
+        <w:tc>
+          <w:tcPr>
+            <w:tcW w:w="3669" w:type="dxa"/>
+            <w:vAlign w:val="center"/>
+          </w:tcPr>
+          <w:p>
+            <w:pPr>
+              <w:jc w:val="center"/>
+              <w:rPr>
+                <w:sz w:val="24"/>
+              </w:rPr>
+            </w:pPr>
+            <w:r>
+              <w:rPr>
+                <w:sz w:val="24"/>
+              </w:rPr>
+              <w:t xml:space="preserve">8.178 </w:t>
+            </w:r>
+          </w:p>
+        </w:tc>
+        <w:tc>
+          <w:tcPr>
+            <w:tcW w:w="3655" w:type="dxa"/>
+            <w:vMerge/>
+          </w:tcPr>
+          <w:p>
+            <w:pPr>
+              <w:jc w:val="center"/>
+              <w:rPr>
+                <w:sz w:val="24"/>
+              </w:rPr>
+            </w:pPr>
+          </w:p>
+        </w:tc>
+      </w:tr>
+      <w:tr>
+        <w:trPr>
+          <w:trHeight w:val="800"/>
+          <w:jc w:val="center"/>
+        </w:trPr>
+        <w:tc>
+          <w:tcPr>
+            <w:tcW w:w="3669" w:type="dxa"/>
+            <w:vAlign w:val="center"/>
+          </w:tcPr>
+          <w:p>
+            <w:pPr>
+              <w:jc w:val="center"/>
+              <w:rPr>
+                <w:sz w:val="24"/>
+              </w:rPr>
+            </w:pPr>
+            <w:r>
+              <w:rPr>
+                <w:sz w:val="24"/>
+              </w:rPr>
+              <w:t>Average Time Taken</w:t>
+            </w:r>
+          </w:p>
+        </w:tc>
+        <w:tc>
+          <w:tcPr>
+            <w:tcW w:w="3669" w:type="dxa"/>
+            <w:vAlign w:val="center"/>
+          </w:tcPr>
+          <w:p>
+            <w:pPr>
+              <w:jc w:val="center"/>
+              <w:rPr>
+                <w:sz w:val="24"/>
+              </w:rPr>
+            </w:pPr>
+            <w:r>
+              <w:rPr>
+                <w:sz w:val="24"/>
+              </w:rPr>
+              <w:t xml:space="preserve">8.133 </w:t>
+            </w:r>
+            <w:r>
+              <w:rPr>
+                <w:sz w:val="24"/>
+              </w:rPr>
+              <w:t>seconds</w:t>
+            </w:r>
+          </w:p>
+        </w:tc>
+        <w:tc>
+          <w:tcPr>
+            <w:tcW w:w="3655" w:type="dxa"/>
+            <w:vMerge/>
+          </w:tcPr>
+          <w:p>
+            <w:pPr>
+              <w:jc w:val="center"/>
+              <w:rPr>
+                <w:sz w:val="24"/>
+              </w:rPr>
+            </w:pPr>
+          </w:p>
+        </w:tc>
+      </w:tr>
+    </w:tbl>
+    <w:p>
+      <w:pPr>
+        <w:rPr>
+          <w:b/>
+          <w:sz w:val="24"/>
+        </w:rPr>
+      </w:pPr>
+    </w:p>
+    <w:p>
+      <w:pPr>
+        <w:rPr>
+          <w:b/>
+          <w:sz w:val="24"/>
+        </w:rPr>
+      </w:pPr>
+      <w:r>
+        <w:rPr>
+          <w:b/>
+          <w:sz w:val="24"/>
+        </w:rPr>
+        <w:t>Results for</w:t>
+      </w:r>
+      <w:r>
+        <w:rPr>
+          <w:b/>
+          <w:sz w:val="24"/>
+        </w:rPr>
+        <w:t xml:space="preserve"> </w:t>
+      </w:r>
+      <w:r>
+        <w:rPr>
+          <w:b/>
+          <w:sz w:val="24"/>
+        </w:rPr>
+        <w:t>Parallel</w:t>
+      </w:r>
+      <w:r>
+        <w:rPr>
+          <w:b/>
+          <w:sz w:val="24"/>
+        </w:rPr>
+        <w:t xml:space="preserve"> Code</w:t>
+      </w:r>
+    </w:p>
+    <w:tbl>
+      <w:tblPr>
+        <w:tblStyle w:val="TableGrid"/>
+        <w:tblW w:w="11065" w:type="dxa"/>
+        <w:tblLook w:val="04A0" w:firstRow="1" w:lastRow="0" w:firstColumn="1" w:lastColumn="0" w:noHBand="0" w:noVBand="1"/>
+      </w:tblPr>
+      <w:tblGrid>
+        <w:gridCol w:w="2176"/>
+        <w:gridCol w:w="2616"/>
+        <w:gridCol w:w="2975"/>
+        <w:gridCol w:w="3298"/>
+      </w:tblGrid>
+      <w:tr>
+        <w:trPr>
+          <w:trHeight w:val="297"/>
+        </w:trPr>
+        <w:tc>
+          <w:tcPr>
+            <w:tcW w:w="2176" w:type="dxa"/>
+            <w:vMerge w:val="restart"/>
+            <w:vAlign w:val="center"/>
+          </w:tcPr>
+          <w:p>
+            <w:pPr>
+              <w:jc w:val="center"/>
+              <w:rPr>
+                <w:sz w:val="24"/>
+              </w:rPr>
+            </w:pPr>
+            <w:r>
+              <w:rPr>
+                <w:sz w:val="24"/>
+              </w:rPr>
+              <w:t>Threads = 2</w:t>
+            </w:r>
+          </w:p>
+        </w:tc>
+        <w:tc>
+          <w:tcPr>
+            <w:tcW w:w="2616" w:type="dxa"/>
+            <w:vAlign w:val="center"/>
+          </w:tcPr>
+          <w:p>
+            <w:pPr>
+              <w:jc w:val="center"/>
+              <w:rPr>
+                <w:sz w:val="24"/>
+              </w:rPr>
+            </w:pPr>
+            <w:r>
+              <w:rPr>
+                <w:sz w:val="24"/>
+              </w:rPr>
+              <w:t>Run 1</w:t>
+            </w:r>
+          </w:p>
+        </w:tc>
+        <w:tc>
+          <w:tcPr>
+            <w:tcW w:w="2975" w:type="dxa"/>
+            <w:vAlign w:val="center"/>
+          </w:tcPr>
+          <w:p>
+            <w:pPr>
+              <w:jc w:val="center"/>
+              <w:rPr>
+                <w:sz w:val="24"/>
+              </w:rPr>
+            </w:pPr>
+            <w:r>
+              <w:rPr>
+                <w:sz w:val="24"/>
+              </w:rPr>
+              <w:t>7.487</w:t>
+            </w:r>
+          </w:p>
+        </w:tc>
+        <w:tc>
+          <w:tcPr>
+            <w:tcW w:w="3298" w:type="dxa"/>
+            <w:vMerge w:val="restart"/>
+          </w:tcPr>
+          <w:p>
+            <w:pPr>
+              <w:jc w:val="center"/>
+              <w:rPr>
+                <w:sz w:val="24"/>
+              </w:rPr>
+            </w:pPr>
+            <w:r>
+              <w:rPr>
+                <w:noProof/>
+                <w:sz w:val="24"/>
+              </w:rPr>
+              <w:drawing>
+                <wp:inline distT="0" distB="0" distL="0" distR="0">
+                  <wp:extent cx="1897380" cy="1975970"/>
+                  <wp:effectExtent l="0" t="0" r="7620" b="5715"/>
+                  <wp:docPr id="18" name="Picture 18"/>
+                  <wp:cNvGraphicFramePr>
+                    <a:graphicFrameLocks xmlns:a="http://schemas.openxmlformats.org/drawingml/2006/main" noChangeAspect="1"/>
+                  </wp:cNvGraphicFramePr>
+                  <a:graphic xmlns:a="http://schemas.openxmlformats.org/drawingml/2006/main">
+                    <a:graphicData uri="http://schemas.openxmlformats.org/drawingml/2006/picture">
+                      <pic:pic xmlns:pic="http://schemas.openxmlformats.org/drawingml/2006/picture">
+                        <pic:nvPicPr>
+                          <pic:cNvPr id="18" name="Screenshot 2022-04-22 210402.jpg"/>
+                          <pic:cNvPicPr/>
+                        </pic:nvPicPr>
+                        <pic:blipFill>
+                          <a:blip r:embed="rId20">
+                            <a:extLst>
+                              <a:ext uri="{28A0092B-C50C-407E-A947-70E740481C1C}">
+                                <a14:useLocalDpi xmlns:a14="http://schemas.microsoft.com/office/drawing/2010/main" val="0"/>
+                              </a:ext>
+                            </a:extLst>
+                          </a:blip>
+                          <a:stretch>
+                            <a:fillRect/>
+                          </a:stretch>
+                        </pic:blipFill>
+                        <pic:spPr>
+                          <a:xfrm>
+                            <a:off x="0" y="0"/>
+                            <a:ext cx="1916410" cy="1995788"/>
+                          </a:xfrm>
+                          <a:prstGeom prst="rect">
+                            <a:avLst/>
+                          </a:prstGeom>
+                        </pic:spPr>
+                      </pic:pic>
+                    </a:graphicData>
+                  </a:graphic>
+                </wp:inline>
+              </w:drawing>
+            </w:r>
+          </w:p>
+        </w:tc>
+      </w:tr>
+      <w:tr>
+        <w:trPr>
+          <w:trHeight w:val="309"/>
+        </w:trPr>
+        <w:tc>
+          <w:tcPr>
+            <w:tcW w:w="2176" w:type="dxa"/>
+            <w:vMerge/>
+            <w:vAlign w:val="center"/>
+          </w:tcPr>
+          <w:p>
+            <w:pPr>
+              <w:jc w:val="center"/>
+              <w:rPr>
+                <w:sz w:val="24"/>
+              </w:rPr>
+            </w:pPr>
+          </w:p>
+        </w:tc>
+        <w:tc>
+          <w:tcPr>
+            <w:tcW w:w="2616" w:type="dxa"/>
+            <w:vAlign w:val="center"/>
+          </w:tcPr>
+          <w:p>
+            <w:pPr>
+              <w:jc w:val="center"/>
+              <w:rPr>
+                <w:sz w:val="24"/>
+              </w:rPr>
+            </w:pPr>
+            <w:r>
+              <w:rPr>
+                <w:sz w:val="24"/>
+              </w:rPr>
+              <w:t>Run 2</w:t>
+            </w:r>
+          </w:p>
+        </w:tc>
+        <w:tc>
+          <w:tcPr>
+            <w:tcW w:w="2975" w:type="dxa"/>
+            <w:vAlign w:val="center"/>
+          </w:tcPr>
+          <w:p>
+            <w:pPr>
+              <w:jc w:val="center"/>
+              <w:rPr>
+                <w:sz w:val="24"/>
+              </w:rPr>
+            </w:pPr>
+            <w:r>
+              <w:rPr>
+                <w:sz w:val="24"/>
+              </w:rPr>
+              <w:t>7.510</w:t>
+            </w:r>
+          </w:p>
+        </w:tc>
+        <w:tc>
+          <w:tcPr>
+            <w:tcW w:w="3298" w:type="dxa"/>
+            <w:vMerge/>
+          </w:tcPr>
+          <w:p>
+            <w:pPr>
+              <w:jc w:val="center"/>
+              <w:rPr>
+                <w:sz w:val="24"/>
+              </w:rPr>
+            </w:pPr>
+          </w:p>
+        </w:tc>
+      </w:tr>
+      <w:tr>
+        <w:trPr>
+          <w:trHeight w:val="321"/>
+        </w:trPr>
+        <w:tc>
+          <w:tcPr>
+            <w:tcW w:w="2176" w:type="dxa"/>
+            <w:vMerge/>
+            <w:vAlign w:val="center"/>
+          </w:tcPr>
+          <w:p>
+            <w:pPr>
+              <w:jc w:val="center"/>
+              <w:rPr>
+                <w:sz w:val="24"/>
+              </w:rPr>
+            </w:pPr>
+          </w:p>
+        </w:tc>
+        <w:tc>
+          <w:tcPr>
+            <w:tcW w:w="2616" w:type="dxa"/>
+            <w:vAlign w:val="center"/>
+          </w:tcPr>
+          <w:p>
+            <w:pPr>
+              <w:jc w:val="center"/>
+              <w:rPr>
+                <w:sz w:val="24"/>
+              </w:rPr>
+            </w:pPr>
+            <w:r>
+              <w:rPr>
+                <w:sz w:val="24"/>
+              </w:rPr>
+              <w:t>Run 3</w:t>
+            </w:r>
+          </w:p>
+        </w:tc>
+        <w:tc>
+          <w:tcPr>
+            <w:tcW w:w="2975" w:type="dxa"/>
+            <w:vAlign w:val="center"/>
+          </w:tcPr>
+          <w:p>
+            <w:pPr>
+              <w:jc w:val="center"/>
+              <w:rPr>
+                <w:sz w:val="24"/>
+              </w:rPr>
+            </w:pPr>
+            <w:r>
+              <w:rPr>
+                <w:sz w:val="24"/>
+              </w:rPr>
+              <w:t>7.472</w:t>
+            </w:r>
+          </w:p>
+        </w:tc>
+        <w:tc>
+          <w:tcPr>
+            <w:tcW w:w="3298" w:type="dxa"/>
+            <w:vMerge/>
+          </w:tcPr>
+          <w:p>
+            <w:pPr>
+              <w:jc w:val="center"/>
+              <w:rPr>
+                <w:sz w:val="24"/>
+              </w:rPr>
+            </w:pPr>
+          </w:p>
+        </w:tc>
+      </w:tr>
+      <w:tr>
+        <w:trPr>
+          <w:trHeight w:val="923"/>
+        </w:trPr>
+        <w:tc>
+          <w:tcPr>
+            <w:tcW w:w="2176" w:type="dxa"/>
+            <w:vMerge/>
+            <w:vAlign w:val="center"/>
+          </w:tcPr>
+          <w:p>
+            <w:pPr>
+              <w:jc w:val="center"/>
+              <w:rPr>
+                <w:sz w:val="24"/>
+              </w:rPr>
+            </w:pPr>
+          </w:p>
+        </w:tc>
+        <w:tc>
+          <w:tcPr>
+            <w:tcW w:w="2616" w:type="dxa"/>
+            <w:vAlign w:val="center"/>
+          </w:tcPr>
+          <w:p>
+            <w:pPr>
+              <w:jc w:val="center"/>
+              <w:rPr>
+                <w:sz w:val="24"/>
+              </w:rPr>
+            </w:pPr>
+            <w:r>
+              <w:rPr>
+                <w:sz w:val="24"/>
+              </w:rPr>
+              <w:t>Average Time Taken</w:t>
+            </w:r>
+          </w:p>
+        </w:tc>
+        <w:tc>
+          <w:tcPr>
+            <w:tcW w:w="2975" w:type="dxa"/>
+            <w:vAlign w:val="center"/>
+          </w:tcPr>
+          <w:p>
+            <w:pPr>
+              <w:jc w:val="center"/>
+              <w:rPr>
+                <w:sz w:val="24"/>
+              </w:rPr>
+            </w:pPr>
+            <w:r>
+              <w:rPr>
+                <w:sz w:val="24"/>
+              </w:rPr>
+              <w:t>7.489 seconds</w:t>
+            </w:r>
+          </w:p>
+        </w:tc>
+        <w:tc>
+          <w:tcPr>
+            <w:tcW w:w="3298" w:type="dxa"/>
+            <w:vMerge/>
+          </w:tcPr>
+          <w:p>
+            <w:pPr>
+              <w:jc w:val="center"/>
+              <w:rPr>
+                <w:sz w:val="24"/>
+              </w:rPr>
+            </w:pPr>
+          </w:p>
+        </w:tc>
+      </w:tr>
+      <w:tr>
+        <w:trPr>
+          <w:trHeight w:val="297"/>
+        </w:trPr>
+        <w:tc>
+          <w:tcPr>
+            <w:tcW w:w="2176" w:type="dxa"/>
+            <w:vMerge w:val="restart"/>
+            <w:vAlign w:val="center"/>
+          </w:tcPr>
+          <w:p>
+            <w:pPr>
+              <w:jc w:val="center"/>
+              <w:rPr>
+                <w:sz w:val="24"/>
+              </w:rPr>
+            </w:pPr>
+            <w:r>
+              <w:rPr>
+                <w:sz w:val="24"/>
+              </w:rPr>
+              <w:t>Threads = 3</w:t>
+            </w:r>
+          </w:p>
+        </w:tc>
+        <w:tc>
+          <w:tcPr>
+            <w:tcW w:w="2616" w:type="dxa"/>
+            <w:vAlign w:val="center"/>
+          </w:tcPr>
+          <w:p>
+            <w:pPr>
+              <w:jc w:val="center"/>
+              <w:rPr>
+                <w:sz w:val="24"/>
+              </w:rPr>
+            </w:pPr>
+            <w:r>
+              <w:rPr>
+                <w:sz w:val="24"/>
+              </w:rPr>
+              <w:t>Run 1</w:t>
+            </w:r>
+          </w:p>
+        </w:tc>
+        <w:tc>
+          <w:tcPr>
+            <w:tcW w:w="2975" w:type="dxa"/>
+            <w:vAlign w:val="center"/>
+          </w:tcPr>
+          <w:p>
+            <w:pPr>
+              <w:jc w:val="center"/>
+              <w:rPr>
+                <w:sz w:val="24"/>
+              </w:rPr>
+            </w:pPr>
+            <w:r>
+              <w:rPr>
+                <w:sz w:val="24"/>
+              </w:rPr>
+              <w:t>7.579</w:t>
+            </w:r>
+          </w:p>
+        </w:tc>
+        <w:tc>
+          <w:tcPr>
+            <w:tcW w:w="3298" w:type="dxa"/>
+            <w:vMerge w:val="restart"/>
+          </w:tcPr>
+          <w:p>
+            <w:pPr>
+              <w:jc w:val="center"/>
+              <w:rPr>
+                <w:sz w:val="24"/>
+              </w:rPr>
+            </w:pPr>
+            <w:r>
+              <w:rPr>
+                <w:noProof/>
+                <w:sz w:val="24"/>
+              </w:rPr>
+              <w:drawing>
+                <wp:inline distT="0" distB="0" distL="0" distR="0">
+                  <wp:extent cx="1838744" cy="1950720"/>
+                  <wp:effectExtent l="0" t="0" r="9525" b="0"/>
+                  <wp:docPr id="19" name="Picture 19"/>
+                  <wp:cNvGraphicFramePr>
+                    <a:graphicFrameLocks xmlns:a="http://schemas.openxmlformats.org/drawingml/2006/main" noChangeAspect="1"/>
+                  </wp:cNvGraphicFramePr>
+                  <a:graphic xmlns:a="http://schemas.openxmlformats.org/drawingml/2006/main">
+                    <a:graphicData uri="http://schemas.openxmlformats.org/drawingml/2006/picture">
+                      <pic:pic xmlns:pic="http://schemas.openxmlformats.org/drawingml/2006/picture">
+                        <pic:nvPicPr>
+                          <pic:cNvPr id="19" name="Screenshot 2022-04-22 210500.jpg"/>
+                          <pic:cNvPicPr/>
+                        </pic:nvPicPr>
+                        <pic:blipFill>
+                          <a:blip r:embed="rId21">
+                            <a:extLst>
+                              <a:ext uri="{28A0092B-C50C-407E-A947-70E740481C1C}">
+                                <a14:useLocalDpi xmlns:a14="http://schemas.microsoft.com/office/drawing/2010/main" val="0"/>
+                              </a:ext>
+                            </a:extLst>
+                          </a:blip>
+                          <a:stretch>
+                            <a:fillRect/>
+                          </a:stretch>
+                        </pic:blipFill>
+                        <pic:spPr>
+                          <a:xfrm>
+                            <a:off x="0" y="0"/>
+                            <a:ext cx="1858189" cy="1971350"/>
+                          </a:xfrm>
+                          <a:prstGeom prst="rect">
+                            <a:avLst/>
+                          </a:prstGeom>
+                        </pic:spPr>
+                      </pic:pic>
+                    </a:graphicData>
+                  </a:graphic>
+                </wp:inline>
+              </w:drawing>
+            </w:r>
+          </w:p>
+        </w:tc>
+        <w:bookmarkStart w:id="0" w:name="_GoBack"/>
+        <w:bookmarkEnd w:id="0"/>
+      </w:tr>
+      <w:tr>
+        <w:trPr>
+          <w:trHeight w:val="309"/>
+        </w:trPr>
+        <w:tc>
+          <w:tcPr>
+            <w:tcW w:w="2176" w:type="dxa"/>
+            <w:vMerge/>
+            <w:vAlign w:val="center"/>
+          </w:tcPr>
+          <w:p>
+            <w:pPr>
+              <w:jc w:val="center"/>
+              <w:rPr>
+                <w:sz w:val="24"/>
+              </w:rPr>
+            </w:pPr>
+          </w:p>
+        </w:tc>
+        <w:tc>
+          <w:tcPr>
+            <w:tcW w:w="2616" w:type="dxa"/>
+            <w:vAlign w:val="center"/>
+          </w:tcPr>
+          <w:p>
+            <w:pPr>
+              <w:jc w:val="center"/>
+              <w:rPr>
+                <w:sz w:val="24"/>
+              </w:rPr>
+            </w:pPr>
+            <w:r>
+              <w:rPr>
+                <w:sz w:val="24"/>
+              </w:rPr>
+              <w:t>Run 2</w:t>
+            </w:r>
+          </w:p>
+        </w:tc>
+        <w:tc>
+          <w:tcPr>
+            <w:tcW w:w="2975" w:type="dxa"/>
+            <w:vAlign w:val="center"/>
+          </w:tcPr>
+          <w:p>
+            <w:pPr>
+              <w:jc w:val="center"/>
+              <w:rPr>
+                <w:sz w:val="24"/>
+              </w:rPr>
+            </w:pPr>
+            <w:r>
+              <w:rPr>
+                <w:sz w:val="24"/>
+              </w:rPr>
+              <w:t>7.385</w:t>
+            </w:r>
+          </w:p>
+        </w:tc>
+        <w:tc>
+          <w:tcPr>
+            <w:tcW w:w="3298" w:type="dxa"/>
+            <w:vMerge/>
+          </w:tcPr>
+          <w:p>
+            <w:pPr>
+              <w:jc w:val="center"/>
+              <w:rPr>
+                <w:sz w:val="24"/>
+              </w:rPr>
+            </w:pPr>
+          </w:p>
+        </w:tc>
+      </w:tr>
+      <w:tr>
+        <w:trPr>
+          <w:trHeight w:val="321"/>
+        </w:trPr>
+        <w:tc>
+          <w:tcPr>
+            <w:tcW w:w="2176" w:type="dxa"/>
+            <w:vMerge/>
+            <w:vAlign w:val="center"/>
+          </w:tcPr>
+          <w:p>
+            <w:pPr>
+              <w:jc w:val="center"/>
+              <w:rPr>
+                <w:sz w:val="24"/>
+              </w:rPr>
+            </w:pPr>
+          </w:p>
+        </w:tc>
+        <w:tc>
+          <w:tcPr>
+            <w:tcW w:w="2616" w:type="dxa"/>
+            <w:vAlign w:val="center"/>
+          </w:tcPr>
+          <w:p>
+            <w:pPr>
+              <w:jc w:val="center"/>
+              <w:rPr>
+                <w:sz w:val="24"/>
+              </w:rPr>
+            </w:pPr>
+            <w:r>
+              <w:rPr>
+                <w:sz w:val="24"/>
+              </w:rPr>
+              <w:t>Run 3</w:t>
+            </w:r>
+          </w:p>
+        </w:tc>
+        <w:tc>
+          <w:tcPr>
+            <w:tcW w:w="2975" w:type="dxa"/>
+            <w:vAlign w:val="center"/>
+          </w:tcPr>
+          <w:p>
+            <w:pPr>
+              <w:jc w:val="center"/>
+              <w:rPr>
+                <w:sz w:val="24"/>
+              </w:rPr>
+            </w:pPr>
+            <w:r>
+              <w:rPr>
+                <w:sz w:val="24"/>
+              </w:rPr>
+              <w:t>8.037</w:t>
+            </w:r>
+          </w:p>
+        </w:tc>
+        <w:tc>
+          <w:tcPr>
+            <w:tcW w:w="3298" w:type="dxa"/>
+            <w:vMerge/>
+          </w:tcPr>
+          <w:p>
+            <w:pPr>
+              <w:jc w:val="center"/>
+              <w:rPr>
+                <w:sz w:val="24"/>
+              </w:rPr>
+            </w:pPr>
+          </w:p>
+        </w:tc>
+      </w:tr>
+      <w:tr>
+        <w:trPr>
+          <w:trHeight w:val="803"/>
+        </w:trPr>
+        <w:tc>
+          <w:tcPr>
+            <w:tcW w:w="2176" w:type="dxa"/>
+            <w:vMerge/>
+            <w:vAlign w:val="center"/>
+          </w:tcPr>
+          <w:p>
+            <w:pPr>
+              <w:jc w:val="center"/>
+              <w:rPr>
+                <w:sz w:val="24"/>
+              </w:rPr>
+            </w:pPr>
+          </w:p>
+        </w:tc>
+        <w:tc>
+          <w:tcPr>
+            <w:tcW w:w="2616" w:type="dxa"/>
+            <w:vAlign w:val="center"/>
+          </w:tcPr>
+          <w:p>
+            <w:pPr>
+              <w:jc w:val="center"/>
+              <w:rPr>
+                <w:sz w:val="24"/>
+              </w:rPr>
+            </w:pPr>
+            <w:r>
+              <w:rPr>
+                <w:sz w:val="24"/>
+              </w:rPr>
+              <w:t>Average Time Taken</w:t>
+            </w:r>
+          </w:p>
+        </w:tc>
+        <w:tc>
+          <w:tcPr>
+            <w:tcW w:w="2975" w:type="dxa"/>
+            <w:vAlign w:val="center"/>
+          </w:tcPr>
+          <w:p>
+            <w:pPr>
+              <w:jc w:val="center"/>
+              <w:rPr>
+                <w:sz w:val="24"/>
+              </w:rPr>
+            </w:pPr>
+            <w:r>
+              <w:rPr>
+                <w:sz w:val="24"/>
+              </w:rPr>
+              <w:t>7.667</w:t>
+            </w:r>
+            <w:r>
+              <w:rPr>
+                <w:sz w:val="24"/>
+              </w:rPr>
+              <w:t xml:space="preserve"> seconds</w:t>
+            </w:r>
+          </w:p>
+        </w:tc>
+        <w:tc>
+          <w:tcPr>
+            <w:tcW w:w="3298" w:type="dxa"/>
+            <w:vMerge/>
+          </w:tcPr>
+          <w:p>
+            <w:pPr>
+              <w:jc w:val="center"/>
+              <w:rPr>
+                <w:sz w:val="24"/>
+              </w:rPr>
+            </w:pPr>
+          </w:p>
+        </w:tc>
+      </w:tr>
+      <w:tr>
+        <w:trPr>
+          <w:trHeight w:val="297"/>
+        </w:trPr>
+        <w:tc>
+          <w:tcPr>
+            <w:tcW w:w="2176" w:type="dxa"/>
+            <w:vMerge w:val="restart"/>
+            <w:vAlign w:val="center"/>
+          </w:tcPr>
+          <w:p>
+            <w:pPr>
+              <w:jc w:val="center"/>
+              <w:rPr>
+                <w:sz w:val="24"/>
+              </w:rPr>
+            </w:pPr>
+            <w:r>
+              <w:rPr>
+                <w:sz w:val="24"/>
+              </w:rPr>
+              <w:t>Threads = 4</w:t>
+            </w:r>
+          </w:p>
+        </w:tc>
+        <w:tc>
+          <w:tcPr>
+            <w:tcW w:w="2616" w:type="dxa"/>
+            <w:vAlign w:val="center"/>
+          </w:tcPr>
+          <w:p>
+            <w:pPr>
+              <w:jc w:val="center"/>
+              <w:rPr>
+                <w:sz w:val="24"/>
+              </w:rPr>
+            </w:pPr>
+            <w:r>
+              <w:rPr>
+                <w:sz w:val="24"/>
+              </w:rPr>
+              <w:t>Run 1</w:t>
+            </w:r>
+          </w:p>
+        </w:tc>
+        <w:tc>
+          <w:tcPr>
+            <w:tcW w:w="2975" w:type="dxa"/>
+            <w:vAlign w:val="center"/>
+          </w:tcPr>
+          <w:p>
+            <w:pPr>
+              <w:jc w:val="center"/>
+              <w:rPr>
+                <w:sz w:val="24"/>
+              </w:rPr>
+            </w:pPr>
+            <w:r>
+              <w:rPr>
+                <w:sz w:val="24"/>
+              </w:rPr>
+              <w:t>6.955</w:t>
+            </w:r>
+          </w:p>
+        </w:tc>
+        <w:tc>
+          <w:tcPr>
+            <w:tcW w:w="3298" w:type="dxa"/>
+            <w:vMerge w:val="restart"/>
+          </w:tcPr>
+          <w:p>
+            <w:pPr>
+              <w:jc w:val="center"/>
+              <w:rPr>
+                <w:sz w:val="24"/>
+              </w:rPr>
+            </w:pPr>
+            <w:r>
+              <w:rPr>
+                <w:noProof/>
+                <w:sz w:val="24"/>
+              </w:rPr>
+              <w:drawing>
+                <wp:inline distT="0" distB="0" distL="0" distR="0">
+                  <wp:extent cx="1844040" cy="2075959"/>
+                  <wp:effectExtent l="0" t="0" r="3810" b="635"/>
+                  <wp:docPr id="20" name="Picture 20"/>
+                  <wp:cNvGraphicFramePr>
+                    <a:graphicFrameLocks xmlns:a="http://schemas.openxmlformats.org/drawingml/2006/main" noChangeAspect="1"/>
+                  </wp:cNvGraphicFramePr>
+                  <a:graphic xmlns:a="http://schemas.openxmlformats.org/drawingml/2006/main">
+                    <a:graphicData uri="http://schemas.openxmlformats.org/drawingml/2006/picture">
+                      <pic:pic xmlns:pic="http://schemas.openxmlformats.org/drawingml/2006/picture">
+                        <pic:nvPicPr>
+                          <pic:cNvPr id="20" name="Screenshot 2022-04-22 210616.jpg"/>
+                          <pic:cNvPicPr/>
+                        </pic:nvPicPr>
+                        <pic:blipFill>
+                          <a:blip r:embed="rId22">
+                            <a:extLst>
+                              <a:ext uri="{28A0092B-C50C-407E-A947-70E740481C1C}">
+                                <a14:useLocalDpi xmlns:a14="http://schemas.microsoft.com/office/drawing/2010/main" val="0"/>
+                              </a:ext>
+                            </a:extLst>
+                          </a:blip>
+                          <a:stretch>
+                            <a:fillRect/>
+                          </a:stretch>
+                        </pic:blipFill>
+                        <pic:spPr>
+                          <a:xfrm>
+                            <a:off x="0" y="0"/>
+                            <a:ext cx="1871741" cy="2107144"/>
+                          </a:xfrm>
+                          <a:prstGeom prst="rect">
+                            <a:avLst/>
+                          </a:prstGeom>
+                        </pic:spPr>
+                      </pic:pic>
+                    </a:graphicData>
+                  </a:graphic>
+                </wp:inline>
+              </w:drawing>
+            </w:r>
+          </w:p>
+        </w:tc>
+      </w:tr>
+      <w:tr>
+        <w:trPr>
+          <w:trHeight w:val="309"/>
+        </w:trPr>
+        <w:tc>
+          <w:tcPr>
+            <w:tcW w:w="2176" w:type="dxa"/>
+            <w:vMerge/>
+            <w:vAlign w:val="center"/>
+          </w:tcPr>
+          <w:p>
+            <w:pPr>
+              <w:jc w:val="center"/>
+              <w:rPr>
+                <w:b/>
+                <w:sz w:val="24"/>
+              </w:rPr>
+            </w:pPr>
+          </w:p>
+        </w:tc>
+        <w:tc>
+          <w:tcPr>
+            <w:tcW w:w="2616" w:type="dxa"/>
+            <w:vAlign w:val="center"/>
+          </w:tcPr>
+          <w:p>
+            <w:pPr>
+              <w:jc w:val="center"/>
+              <w:rPr>
+                <w:sz w:val="24"/>
+              </w:rPr>
+            </w:pPr>
+            <w:r>
+              <w:rPr>
+                <w:sz w:val="24"/>
+              </w:rPr>
+              <w:t>Run 2</w:t>
+            </w:r>
+          </w:p>
+        </w:tc>
+        <w:tc>
+          <w:tcPr>
+            <w:tcW w:w="2975" w:type="dxa"/>
+            <w:vAlign w:val="center"/>
+          </w:tcPr>
+          <w:p>
+            <w:pPr>
+              <w:jc w:val="center"/>
+              <w:rPr>
+                <w:sz w:val="24"/>
+              </w:rPr>
+            </w:pPr>
+            <w:r>
+              <w:rPr>
+                <w:sz w:val="24"/>
+              </w:rPr>
+              <w:t>7.202</w:t>
+            </w:r>
+          </w:p>
+        </w:tc>
+        <w:tc>
+          <w:tcPr>
+            <w:tcW w:w="3298" w:type="dxa"/>
+            <w:vMerge/>
+          </w:tcPr>
+          <w:p>
+            <w:pPr>
+              <w:jc w:val="center"/>
+              <w:rPr>
+                <w:sz w:val="24"/>
+              </w:rPr>
+            </w:pPr>
+          </w:p>
+        </w:tc>
+      </w:tr>
+      <w:tr>
+        <w:trPr>
+          <w:trHeight w:val="309"/>
+        </w:trPr>
+        <w:tc>
+          <w:tcPr>
+            <w:tcW w:w="2176" w:type="dxa"/>
+            <w:vMerge/>
+            <w:vAlign w:val="center"/>
+          </w:tcPr>
+          <w:p>
+            <w:pPr>
+              <w:jc w:val="center"/>
+              <w:rPr>
+                <w:b/>
+                <w:sz w:val="24"/>
+              </w:rPr>
+            </w:pPr>
+          </w:p>
+        </w:tc>
+        <w:tc>
+          <w:tcPr>
+            <w:tcW w:w="2616" w:type="dxa"/>
+            <w:vAlign w:val="center"/>
+          </w:tcPr>
+          <w:p>
+            <w:pPr>
+              <w:jc w:val="center"/>
+              <w:rPr>
+                <w:sz w:val="24"/>
+              </w:rPr>
+            </w:pPr>
+            <w:r>
+              <w:rPr>
+                <w:sz w:val="24"/>
+              </w:rPr>
+              <w:t>Run 3</w:t>
+            </w:r>
+          </w:p>
+        </w:tc>
+        <w:tc>
+          <w:tcPr>
+            <w:tcW w:w="2975" w:type="dxa"/>
+            <w:vAlign w:val="center"/>
+          </w:tcPr>
+          <w:p>
+            <w:pPr>
+              <w:jc w:val="center"/>
+              <w:rPr>
+                <w:sz w:val="24"/>
+              </w:rPr>
+            </w:pPr>
+            <w:r>
+              <w:rPr>
+                <w:sz w:val="24"/>
+              </w:rPr>
+              <w:t>6.841</w:t>
+            </w:r>
+          </w:p>
+        </w:tc>
+        <w:tc>
+          <w:tcPr>
+            <w:tcW w:w="3298" w:type="dxa"/>
+            <w:vMerge/>
+          </w:tcPr>
+          <w:p>
+            <w:pPr>
+              <w:jc w:val="center"/>
+              <w:rPr>
+                <w:sz w:val="24"/>
+              </w:rPr>
+            </w:pPr>
+          </w:p>
+        </w:tc>
+      </w:tr>
+      <w:tr>
+        <w:trPr>
+          <w:trHeight w:val="813"/>
+        </w:trPr>
+        <w:tc>
+          <w:tcPr>
+            <w:tcW w:w="2176" w:type="dxa"/>
+            <w:vMerge/>
+            <w:vAlign w:val="center"/>
+          </w:tcPr>
+          <w:p>
+            <w:pPr>
+              <w:jc w:val="center"/>
+              <w:rPr>
+                <w:b/>
+                <w:sz w:val="24"/>
+              </w:rPr>
+            </w:pPr>
+          </w:p>
+        </w:tc>
+        <w:tc>
+          <w:tcPr>
+            <w:tcW w:w="2616" w:type="dxa"/>
+            <w:vAlign w:val="center"/>
+          </w:tcPr>
+          <w:p>
+            <w:pPr>
+              <w:jc w:val="center"/>
+              <w:rPr>
+                <w:sz w:val="24"/>
+              </w:rPr>
+            </w:pPr>
+            <w:r>
+              <w:rPr>
+                <w:sz w:val="24"/>
+              </w:rPr>
+              <w:t>Average Time Taken</w:t>
+            </w:r>
+          </w:p>
+        </w:tc>
+        <w:tc>
+          <w:tcPr>
+            <w:tcW w:w="2975" w:type="dxa"/>
+            <w:vAlign w:val="center"/>
+          </w:tcPr>
+          <w:p>
+            <w:pPr>
+              <w:jc w:val="center"/>
+              <w:rPr>
+                <w:sz w:val="24"/>
+              </w:rPr>
+            </w:pPr>
+            <w:r>
+              <w:rPr>
+                <w:sz w:val="24"/>
+              </w:rPr>
+              <w:t>6.999</w:t>
+            </w:r>
+            <w:r>
+              <w:rPr>
+                <w:sz w:val="24"/>
+              </w:rPr>
+              <w:t xml:space="preserve"> seconds</w:t>
+            </w:r>
+          </w:p>
+        </w:tc>
+        <w:tc>
+          <w:tcPr>
+            <w:tcW w:w="3298" w:type="dxa"/>
+            <w:vMerge/>
+          </w:tcPr>
+          <w:p>
+            <w:pPr>
+              <w:jc w:val="center"/>
+              <w:rPr>
+                <w:sz w:val="24"/>
+              </w:rPr>
+            </w:pPr>
+          </w:p>
+        </w:tc>
+      </w:tr>
+    </w:tbl>
+    <w:p>
+      <w:pPr>
+        <w:rPr>
+          <w:b/>
+          <w:sz w:val="28"/>
+        </w:rPr>
+      </w:pPr>
     </w:p>
     <w:p>
       <w:pPr>
@@ -1530,7 +2987,7 @@
                     <pic:cNvPicPr/>
                   </pic:nvPicPr>
                   <pic:blipFill>
-                    <a:blip r:embed="rId19"/>
+                    <a:blip r:embed="rId23"/>
                     <a:stretch>
                       <a:fillRect/>
                     </a:stretch>
@@ -1580,7 +3037,7 @@
                     <pic:cNvPicPr/>
                   </pic:nvPicPr>
                   <pic:blipFill>
-                    <a:blip r:embed="rId20"/>
+                    <a:blip r:embed="rId24"/>
                     <a:stretch>
                       <a:fillRect/>
                     </a:stretch>
@@ -2125,6 +3582,7 @@
   <w:style w:type="paragraph" w:default="1" w:styleId="Normal">
     <w:name w:val="Normal"/>
     <w:qFormat/>
+    <w:rsid w:val="003E2700"/>
   </w:style>
   <w:style w:type="character" w:default="1" w:styleId="DefaultParagraphFont">
     <w:name w:val="Default Paragraph Font"/>

</xml_diff>